<commit_message>
Modified docs of Product except itself
</commit_message>
<xml_diff>
--- a/Medium/Product-of-Array-Except-Self/Problem.docx
+++ b/Medium/Product-of-Array-Except-Self/Problem.docx
@@ -19,6 +19,12 @@
     </w:p>
     <w:p/>
     <w:p>
+      <w:pPr>
+        <w:rPr>
+          <w:b/>
+          <w:bCs/>
+        </w:rPr>
+      </w:pPr>
       <w:hyperlink r:id="rId5" w:history="1">
         <w:r>
           <w:rPr>
@@ -26,31 +32,14 @@
             <w:b/>
             <w:bCs/>
           </w:rPr>
-          <w:t>153. Find Minimum in Rotated Sorted Array</w:t>
+          <w:t>238. Product of Array Except Self</w:t>
         </w:r>
       </w:hyperlink>
     </w:p>
-    <w:p>
-      <w:pPr>
-        <w:rPr>
-          <w:b/>
-          <w:bCs/>
-        </w:rPr>
-      </w:pPr>
-    </w:p>
-    <w:p>
-      <w:r>
-        <w:t>Suppose an array of length n sorted in ascending order is </w:t>
-      </w:r>
-      <w:r>
-        <w:rPr>
-          <w:b/>
-          <w:bCs/>
-        </w:rPr>
-        <w:t>rotated</w:t>
-      </w:r>
-      <w:r>
-        <w:t> between 1 and n times. For example, the array </w:t>
+    <w:p/>
+    <w:p>
+      <w:r>
+        <w:t>Given an integer array </w:t>
       </w:r>
       <w:proofErr w:type="spellStart"/>
       <w:r>
@@ -58,49 +47,254 @@
       </w:r>
       <w:proofErr w:type="spellEnd"/>
       <w:r>
-        <w:t xml:space="preserve"> = [0,1,2,4,5,6,7] might become:</w:t>
+        <w:t>, return </w:t>
+      </w:r>
+      <w:r>
+        <w:rPr>
+          <w:i/>
+          <w:iCs/>
+        </w:rPr>
+        <w:t>an array</w:t>
+      </w:r>
+      <w:r>
+        <w:t> answer </w:t>
+      </w:r>
+      <w:r>
+        <w:rPr>
+          <w:i/>
+          <w:iCs/>
+        </w:rPr>
+        <w:t>such that</w:t>
+      </w:r>
+      <w:r>
+        <w:t> answer[</w:t>
+      </w:r>
+      <w:proofErr w:type="spellStart"/>
+      <w:r>
+        <w:t>i</w:t>
+      </w:r>
+      <w:proofErr w:type="spellEnd"/>
+      <w:r>
+        <w:t>] </w:t>
+      </w:r>
+      <w:r>
+        <w:rPr>
+          <w:i/>
+          <w:iCs/>
+        </w:rPr>
+        <w:t>is equal to the product of all the elements of</w:t>
+      </w:r>
+      <w:r>
+        <w:t> </w:t>
+      </w:r>
+      <w:proofErr w:type="spellStart"/>
+      <w:r>
+        <w:t>nums</w:t>
+      </w:r>
+      <w:proofErr w:type="spellEnd"/>
+      <w:r>
+        <w:t> </w:t>
+      </w:r>
+      <w:r>
+        <w:rPr>
+          <w:i/>
+          <w:iCs/>
+        </w:rPr>
+        <w:t>except</w:t>
+      </w:r>
+      <w:r>
+        <w:t> </w:t>
+      </w:r>
+      <w:proofErr w:type="spellStart"/>
+      <w:r>
+        <w:t>nums</w:t>
+      </w:r>
+      <w:proofErr w:type="spellEnd"/>
+      <w:r>
+        <w:t>[</w:t>
+      </w:r>
+      <w:proofErr w:type="spellStart"/>
+      <w:r>
+        <w:t>i</w:t>
+      </w:r>
+      <w:proofErr w:type="spellEnd"/>
+      <w:r>
+        <w:t>].</w:t>
+      </w:r>
+    </w:p>
+    <w:p>
+      <w:r>
+        <w:t>The product of any prefix or suffix of </w:t>
+      </w:r>
+      <w:proofErr w:type="spellStart"/>
+      <w:r>
+        <w:t>nums</w:t>
+      </w:r>
+      <w:proofErr w:type="spellEnd"/>
+      <w:r>
+        <w:t> is </w:t>
+      </w:r>
+      <w:r>
+        <w:rPr>
+          <w:b/>
+          <w:bCs/>
+        </w:rPr>
+        <w:t>guaranteed</w:t>
+      </w:r>
+      <w:r>
+        <w:t> to fit in a </w:t>
+      </w:r>
+      <w:r>
+        <w:rPr>
+          <w:b/>
+          <w:bCs/>
+        </w:rPr>
+        <w:t>32-bit</w:t>
+      </w:r>
+      <w:r>
+        <w:t> integer.</w:t>
+      </w:r>
+    </w:p>
+    <w:p>
+      <w:r>
+        <w:t>You must write an algorithm that runs in O(n) time and without using the division operation.</w:t>
+      </w:r>
+    </w:p>
+    <w:p>
+      <w:r>
+        <w:t> </w:t>
+      </w:r>
+    </w:p>
+    <w:p>
+      <w:r>
+        <w:rPr>
+          <w:b/>
+          <w:bCs/>
+        </w:rPr>
+        <w:t>Example 1:</w:t>
+      </w:r>
+    </w:p>
+    <w:p>
+      <w:r>
+        <w:rPr>
+          <w:b/>
+          <w:bCs/>
+        </w:rPr>
+        <w:t>Input:</w:t>
+      </w:r>
+      <w:r>
+        <w:t xml:space="preserve"> </w:t>
+      </w:r>
+      <w:proofErr w:type="spellStart"/>
+      <w:r>
+        <w:t>nums</w:t>
+      </w:r>
+      <w:proofErr w:type="spellEnd"/>
+      <w:r>
+        <w:t xml:space="preserve"> = [1,2,3,4]</w:t>
+      </w:r>
+    </w:p>
+    <w:p>
+      <w:r>
+        <w:rPr>
+          <w:b/>
+          <w:bCs/>
+        </w:rPr>
+        <w:t>Output:</w:t>
+      </w:r>
+      <w:r>
+        <w:t xml:space="preserve"> [24,12,8,6]</w:t>
+      </w:r>
+    </w:p>
+    <w:p>
+      <w:r>
+        <w:rPr>
+          <w:b/>
+          <w:bCs/>
+        </w:rPr>
+        <w:t>Example 2:</w:t>
+      </w:r>
+    </w:p>
+    <w:p>
+      <w:r>
+        <w:rPr>
+          <w:b/>
+          <w:bCs/>
+        </w:rPr>
+        <w:t>Input:</w:t>
+      </w:r>
+      <w:r>
+        <w:t xml:space="preserve"> </w:t>
+      </w:r>
+      <w:proofErr w:type="spellStart"/>
+      <w:r>
+        <w:t>nums</w:t>
+      </w:r>
+      <w:proofErr w:type="spellEnd"/>
+      <w:r>
+        <w:t xml:space="preserve"> = [-1,1,0,-3,3]</w:t>
+      </w:r>
+    </w:p>
+    <w:p>
+      <w:r>
+        <w:rPr>
+          <w:b/>
+          <w:bCs/>
+        </w:rPr>
+        <w:t>Output:</w:t>
+      </w:r>
+      <w:r>
+        <w:t xml:space="preserve"> [0,0,9,0,0]</w:t>
+      </w:r>
+    </w:p>
+    <w:p>
+      <w:r>
+        <w:t> </w:t>
+      </w:r>
+    </w:p>
+    <w:p>
+      <w:r>
+        <w:rPr>
+          <w:b/>
+          <w:bCs/>
+        </w:rPr>
+        <w:t>Constraints:</w:t>
       </w:r>
     </w:p>
     <w:p>
       <w:pPr>
         <w:numPr>
           <w:ilvl w:val="0"/>
-          <w:numId w:val="12"/>
+          <w:numId w:val="17"/>
         </w:numPr>
       </w:pPr>
       <w:r>
-        <w:t>[4,5,6,7,0,1,2] if it was rotated 4 times.</w:t>
+        <w:t xml:space="preserve">2 &lt;= </w:t>
+      </w:r>
+      <w:proofErr w:type="spellStart"/>
+      <w:r>
+        <w:t>nums.length</w:t>
+      </w:r>
+      <w:proofErr w:type="spellEnd"/>
+      <w:r>
+        <w:t xml:space="preserve"> &lt;= 10</w:t>
+      </w:r>
+      <w:r>
+        <w:rPr>
+          <w:vertAlign w:val="superscript"/>
+        </w:rPr>
+        <w:t>5</w:t>
       </w:r>
     </w:p>
     <w:p>
       <w:pPr>
         <w:numPr>
           <w:ilvl w:val="0"/>
-          <w:numId w:val="12"/>
+          <w:numId w:val="17"/>
         </w:numPr>
       </w:pPr>
       <w:r>
-        <w:t>[0,1,2,4,5,6,7] if it was rotated 7 times.</w:t>
-      </w:r>
-    </w:p>
-    <w:p>
-      <w:r>
-        <w:t>Notice that </w:t>
-      </w:r>
-      <w:r>
-        <w:rPr>
-          <w:b/>
-          <w:bCs/>
-        </w:rPr>
-        <w:t>rotating</w:t>
-      </w:r>
-      <w:r>
-        <w:t> an array [a[0], a[1], a[2], ..., a[n-1]] 1 time results in the array [a[n-1], a[0], a[1], a[2], ..., a[n-2]].</w:t>
-      </w:r>
-    </w:p>
-    <w:p>
-      <w:r>
-        <w:t>Given the sorted rotated array </w:t>
+        <w:t xml:space="preserve">-30 &lt;= </w:t>
       </w:r>
       <w:proofErr w:type="spellStart"/>
       <w:r>
@@ -108,309 +302,81 @@
       </w:r>
       <w:proofErr w:type="spellEnd"/>
       <w:r>
-        <w:t> of </w:t>
-      </w:r>
-      <w:r>
-        <w:rPr>
-          <w:b/>
-          <w:bCs/>
-        </w:rPr>
-        <w:t>unique</w:t>
-      </w:r>
-      <w:r>
-        <w:t> elements, return </w:t>
-      </w:r>
-      <w:r>
-        <w:rPr>
-          <w:i/>
-          <w:iCs/>
-        </w:rPr>
-        <w:t>the minimum element of this array</w:t>
-      </w:r>
-      <w:r>
-        <w:t>.</w:t>
-      </w:r>
-    </w:p>
-    <w:p>
-      <w:r>
-        <w:t>You must write an algorithm that runs in O(log n) time.</w:t>
-      </w:r>
-    </w:p>
-    <w:p>
-      <w:r>
-        <w:t> </w:t>
-      </w:r>
-    </w:p>
-    <w:p>
-      <w:r>
-        <w:rPr>
-          <w:b/>
-          <w:bCs/>
-        </w:rPr>
-        <w:t>Example 1:</w:t>
-      </w:r>
-    </w:p>
-    <w:p>
-      <w:r>
-        <w:rPr>
-          <w:b/>
-          <w:bCs/>
-        </w:rPr>
-        <w:t>Input:</w:t>
-      </w:r>
-      <w:r>
-        <w:t xml:space="preserve"> </w:t>
+        <w:t>[</w:t>
       </w:r>
       <w:proofErr w:type="spellStart"/>
       <w:r>
-        <w:t>nums</w:t>
+        <w:t>i</w:t>
       </w:r>
       <w:proofErr w:type="spellEnd"/>
       <w:r>
-        <w:t xml:space="preserve"> = [3,4,5,1,2]</w:t>
-      </w:r>
-    </w:p>
-    <w:p>
-      <w:r>
-        <w:rPr>
-          <w:b/>
-          <w:bCs/>
-        </w:rPr>
-        <w:t>Output:</w:t>
-      </w:r>
-      <w:r>
-        <w:t xml:space="preserve"> 1</w:t>
-      </w:r>
-    </w:p>
-    <w:p>
-      <w:r>
-        <w:rPr>
-          <w:b/>
-          <w:bCs/>
-        </w:rPr>
-        <w:t>Explanation:</w:t>
-      </w:r>
-      <w:r>
-        <w:t xml:space="preserve"> The original array was [1,2,3,4,5] rotated 3 times.</w:t>
-      </w:r>
-    </w:p>
-    <w:p>
-      <w:r>
-        <w:rPr>
-          <w:b/>
-          <w:bCs/>
-        </w:rPr>
-        <w:t>Example 2:</w:t>
-      </w:r>
-    </w:p>
-    <w:p>
-      <w:r>
-        <w:rPr>
-          <w:b/>
-          <w:bCs/>
-        </w:rPr>
-        <w:t>Input:</w:t>
-      </w:r>
-      <w:r>
-        <w:t xml:space="preserve"> </w:t>
-      </w:r>
-      <w:proofErr w:type="spellStart"/>
-      <w:r>
-        <w:t>nums</w:t>
-      </w:r>
-      <w:proofErr w:type="spellEnd"/>
-      <w:r>
-        <w:t xml:space="preserve"> = [4,5,6,7,0,1,2]</w:t>
-      </w:r>
-    </w:p>
-    <w:p>
-      <w:r>
-        <w:rPr>
-          <w:b/>
-          <w:bCs/>
-        </w:rPr>
-        <w:t>Output:</w:t>
-      </w:r>
-      <w:r>
-        <w:t xml:space="preserve"> 0</w:t>
-      </w:r>
-    </w:p>
-    <w:p>
-      <w:r>
-        <w:rPr>
-          <w:b/>
-          <w:bCs/>
-        </w:rPr>
-        <w:t>Explanation:</w:t>
-      </w:r>
-      <w:r>
-        <w:t xml:space="preserve"> The original array was [0,1,2,4,5,6,7] and it was rotated 4 times.</w:t>
-      </w:r>
-    </w:p>
-    <w:p>
-      <w:r>
-        <w:rPr>
-          <w:b/>
-          <w:bCs/>
-        </w:rPr>
-        <w:t>Example 3:</w:t>
-      </w:r>
-    </w:p>
-    <w:p>
-      <w:r>
-        <w:rPr>
-          <w:b/>
-          <w:bCs/>
-        </w:rPr>
-        <w:t>Input:</w:t>
-      </w:r>
-      <w:r>
-        <w:t xml:space="preserve"> </w:t>
-      </w:r>
-      <w:proofErr w:type="spellStart"/>
-      <w:r>
-        <w:t>nums</w:t>
-      </w:r>
-      <w:proofErr w:type="spellEnd"/>
-      <w:r>
-        <w:t xml:space="preserve"> = [11,13,15,17]</w:t>
-      </w:r>
-    </w:p>
-    <w:p>
-      <w:r>
-        <w:rPr>
-          <w:b/>
-          <w:bCs/>
-        </w:rPr>
-        <w:t>Output:</w:t>
-      </w:r>
-      <w:r>
-        <w:t xml:space="preserve"> 11</w:t>
-      </w:r>
-    </w:p>
-    <w:p>
-      <w:r>
-        <w:rPr>
-          <w:b/>
-          <w:bCs/>
-        </w:rPr>
-        <w:t>Explanation:</w:t>
-      </w:r>
-      <w:r>
-        <w:t xml:space="preserve"> The original array was [11,13,15,17] and it was rotated 4 times. </w:t>
-      </w:r>
-    </w:p>
-    <w:p>
-      <w:r>
-        <w:t> </w:t>
-      </w:r>
-    </w:p>
-    <w:p>
-      <w:r>
-        <w:rPr>
-          <w:b/>
-          <w:bCs/>
-        </w:rPr>
-        <w:t>Constraints:</w:t>
+        <w:t>] &lt;= 30</w:t>
       </w:r>
     </w:p>
     <w:p>
       <w:pPr>
         <w:numPr>
           <w:ilvl w:val="0"/>
-          <w:numId w:val="13"/>
+          <w:numId w:val="17"/>
         </w:numPr>
       </w:pPr>
       <w:r>
-        <w:t xml:space="preserve">n == </w:t>
+        <w:t>The input is generated such that answer[</w:t>
       </w:r>
       <w:proofErr w:type="spellStart"/>
       <w:r>
-        <w:t>nums.length</w:t>
+        <w:t>i</w:t>
       </w:r>
       <w:proofErr w:type="spellEnd"/>
-    </w:p>
-    <w:p>
-      <w:pPr>
-        <w:numPr>
-          <w:ilvl w:val="0"/>
-          <w:numId w:val="13"/>
-        </w:numPr>
-      </w:pPr>
-      <w:r>
-        <w:t>1 &lt;= n &lt;= 5000</w:t>
-      </w:r>
-    </w:p>
-    <w:p>
-      <w:pPr>
-        <w:numPr>
-          <w:ilvl w:val="0"/>
-          <w:numId w:val="13"/>
-        </w:numPr>
-      </w:pPr>
-      <w:r>
-        <w:t xml:space="preserve">-5000 &lt;= </w:t>
-      </w:r>
-      <w:proofErr w:type="spellStart"/>
-      <w:r>
-        <w:t>nums</w:t>
-      </w:r>
-      <w:proofErr w:type="spellEnd"/>
-      <w:r>
-        <w:t>[</w:t>
-      </w:r>
-      <w:proofErr w:type="spellStart"/>
-      <w:r>
-        <w:t>i</w:t>
-      </w:r>
-      <w:proofErr w:type="spellEnd"/>
-      <w:r>
-        <w:t>] &lt;= 5000</w:t>
-      </w:r>
-    </w:p>
-    <w:p>
-      <w:pPr>
-        <w:numPr>
-          <w:ilvl w:val="0"/>
-          <w:numId w:val="13"/>
-        </w:numPr>
-      </w:pPr>
-      <w:r>
-        <w:t>All the integers of </w:t>
-      </w:r>
-      <w:proofErr w:type="spellStart"/>
-      <w:r>
-        <w:t>nums</w:t>
-      </w:r>
-      <w:proofErr w:type="spellEnd"/>
-      <w:r>
-        <w:t> are </w:t>
-      </w:r>
-      <w:r>
-        <w:rPr>
-          <w:b/>
-          <w:bCs/>
-        </w:rPr>
-        <w:t>unique</w:t>
-      </w:r>
-      <w:r>
-        <w:t>.</w:t>
-      </w:r>
-    </w:p>
-    <w:p>
-      <w:pPr>
-        <w:numPr>
-          <w:ilvl w:val="0"/>
-          <w:numId w:val="13"/>
-        </w:numPr>
-      </w:pPr>
-      <w:proofErr w:type="spellStart"/>
-      <w:r>
-        <w:t>nums</w:t>
-      </w:r>
-      <w:proofErr w:type="spellEnd"/>
-      <w:r>
-        <w:t> is sorted and rotated between 1 and n times.</w:t>
+      <w:r>
+        <w:t>] is </w:t>
+      </w:r>
+      <w:r>
+        <w:rPr>
+          <w:b/>
+          <w:bCs/>
+        </w:rPr>
+        <w:t>guaranteed</w:t>
+      </w:r>
+      <w:r>
+        <w:t> to fit in a </w:t>
+      </w:r>
+      <w:r>
+        <w:rPr>
+          <w:b/>
+          <w:bCs/>
+        </w:rPr>
+        <w:t>32-bit</w:t>
+      </w:r>
+      <w:r>
+        <w:t> integer.</w:t>
+      </w:r>
+    </w:p>
+    <w:p>
+      <w:r>
+        <w:t> </w:t>
+      </w:r>
+    </w:p>
+    <w:p>
+      <w:r>
+        <w:rPr>
+          <w:b/>
+          <w:bCs/>
+        </w:rPr>
+        <w:t>Follow up:</w:t>
+      </w:r>
+      <w:r>
+        <w:t> Can you solve the problem in O(1) extra space complexity? (The output array </w:t>
+      </w:r>
+      <w:r>
+        <w:rPr>
+          <w:b/>
+          <w:bCs/>
+        </w:rPr>
+        <w:t>does not</w:t>
+      </w:r>
+      <w:r>
+        <w:t> count as extra space for space complexity analysis.)</w:t>
       </w:r>
     </w:p>
     <w:p/>
@@ -432,9 +398,14 @@
     </w:p>
     <w:p/>
     <w:p>
-      <w:r>
-        <w:t>https://leetcode.com/problems/find-minimum-in-rotated-sorted-array/description/</w:t>
-      </w:r>
+      <w:hyperlink r:id="rId6" w:history="1">
+        <w:r>
+          <w:rPr>
+            <w:rStyle w:val="Hyperlink"/>
+          </w:rPr>
+          <w:t>https://leetcode.com/problems/product-of-array-except-self</w:t>
+        </w:r>
+      </w:hyperlink>
     </w:p>
     <w:p/>
     <w:p>
@@ -494,7 +465,21 @@
           <w:b/>
           <w:bCs/>
         </w:rPr>
-        <w:t>Time- O(n)</w:t>
+        <w:t>Time- O(n</w:t>
+      </w:r>
+      <w:r>
+        <w:rPr>
+          <w:b/>
+          <w:bCs/>
+        </w:rPr>
+        <w:t>*n</w:t>
+      </w:r>
+      <w:r>
+        <w:rPr>
+          <w:b/>
+          <w:bCs/>
+        </w:rPr>
+        <w:t>)</w:t>
       </w:r>
     </w:p>
     <w:p>
@@ -522,7 +507,7 @@
         </w:numPr>
       </w:pPr>
       <w:r>
-        <w:t xml:space="preserve">Traverse linear </w:t>
+        <w:t>One loop for current element indexing</w:t>
       </w:r>
     </w:p>
     <w:p>
@@ -534,218 +519,601 @@
         </w:numPr>
       </w:pPr>
       <w:r>
-        <w:t>If the previous element is greater than current element</w:t>
-      </w:r>
+        <w:t>Another loop for calc product of remaining elements</w:t>
+      </w:r>
+    </w:p>
+    <w:p>
+      <w:pPr>
+        <w:pStyle w:val="ListParagraph"/>
+        <w:jc w:val="both"/>
+      </w:pPr>
+    </w:p>
+    <w:p>
+      <w:pPr>
+        <w:jc w:val="both"/>
+      </w:pPr>
+    </w:p>
+    <w:p>
+      <w:pPr>
+        <w:jc w:val="both"/>
+        <w:rPr>
+          <w:b/>
+          <w:bCs/>
+        </w:rPr>
+      </w:pPr>
+      <w:r>
+        <w:rPr>
+          <w:b/>
+          <w:bCs/>
+        </w:rPr>
+        <w:t>2</w:t>
+      </w:r>
+      <w:r>
+        <w:rPr>
+          <w:b/>
+          <w:bCs/>
+        </w:rPr>
+        <w:t>.</w:t>
+      </w:r>
+      <w:r>
+        <w:rPr>
+          <w:b/>
+          <w:bCs/>
+        </w:rPr>
+        <w:t>Optimal</w:t>
+      </w:r>
+      <w:r>
+        <w:rPr>
+          <w:b/>
+          <w:bCs/>
+        </w:rPr>
+        <w:t xml:space="preserve"> Approach:</w:t>
+      </w:r>
+    </w:p>
+    <w:p>
+      <w:pPr>
+        <w:rPr>
+          <w:b/>
+          <w:bCs/>
+        </w:rPr>
+      </w:pPr>
+      <w:r>
+        <w:rPr>
+          <w:b/>
+          <w:bCs/>
+        </w:rPr>
+        <w:t>Time- O(n)</w:t>
+      </w:r>
+    </w:p>
+    <w:p>
+      <w:pPr>
+        <w:rPr>
+          <w:b/>
+          <w:bCs/>
+        </w:rPr>
+      </w:pPr>
+      <w:r>
+        <w:rPr>
+          <w:b/>
+          <w:bCs/>
+        </w:rPr>
+        <w:t>Space- O(</w:t>
+      </w:r>
+      <w:r>
+        <w:rPr>
+          <w:b/>
+          <w:bCs/>
+        </w:rPr>
+        <w:t>n</w:t>
+      </w:r>
+      <w:r>
+        <w:rPr>
+          <w:b/>
+          <w:bCs/>
+        </w:rPr>
+        <w:t>)</w:t>
+      </w:r>
+    </w:p>
+    <w:p>
+      <w:pPr>
+        <w:rPr>
+          <w:b/>
+          <w:bCs/>
+        </w:rPr>
+      </w:pPr>
     </w:p>
     <w:p>
       <w:pPr>
         <w:pStyle w:val="ListParagraph"/>
         <w:numPr>
           <w:ilvl w:val="0"/>
-          <w:numId w:val="14"/>
+          <w:numId w:val="18"/>
         </w:numPr>
       </w:pPr>
       <w:r>
-        <w:lastRenderedPageBreak/>
-        <w:t>Then the current element is the smallest one</w:t>
-      </w:r>
-    </w:p>
-    <w:p/>
+        <w:t xml:space="preserve">We will construct the </w:t>
+      </w:r>
+      <w:proofErr w:type="spellStart"/>
+      <w:r>
+        <w:t>prefix_prod</w:t>
+      </w:r>
+      <w:proofErr w:type="spellEnd"/>
+      <w:r>
+        <w:t xml:space="preserve"> list, where it will have the product of previous  elements and </w:t>
+      </w:r>
+      <w:proofErr w:type="spellStart"/>
+      <w:r>
+        <w:t>upto</w:t>
+      </w:r>
+      <w:proofErr w:type="spellEnd"/>
+      <w:r>
+        <w:t xml:space="preserve"> the current element</w:t>
+      </w:r>
+    </w:p>
     <w:p>
       <w:pPr>
         <w:pStyle w:val="ListParagraph"/>
-        <w:jc w:val="both"/>
-      </w:pPr>
-    </w:p>
-    <w:p>
-      <w:pPr>
-        <w:jc w:val="both"/>
-      </w:pPr>
-    </w:p>
-    <w:p>
-      <w:pPr>
-        <w:jc w:val="both"/>
-        <w:rPr>
-          <w:b/>
-          <w:bCs/>
-        </w:rPr>
-      </w:pPr>
-      <w:r>
-        <w:rPr>
-          <w:b/>
-          <w:bCs/>
-        </w:rPr>
-        <w:t>2</w:t>
-      </w:r>
-      <w:r>
-        <w:rPr>
-          <w:b/>
-          <w:bCs/>
-        </w:rPr>
-        <w:t>.</w:t>
-      </w:r>
-      <w:r>
-        <w:rPr>
-          <w:b/>
-          <w:bCs/>
-        </w:rPr>
-        <w:t>Optimal</w:t>
-      </w:r>
-      <w:r>
-        <w:rPr>
-          <w:b/>
-          <w:bCs/>
-        </w:rPr>
-        <w:t xml:space="preserve"> Approach:</w:t>
-      </w:r>
-    </w:p>
-    <w:p>
-      <w:pPr>
-        <w:rPr>
-          <w:b/>
-          <w:bCs/>
-        </w:rPr>
-      </w:pPr>
-      <w:r>
-        <w:rPr>
-          <w:b/>
-          <w:bCs/>
-        </w:rPr>
-        <w:t>Time- O(</w:t>
-      </w:r>
+      </w:pPr>
       <w:proofErr w:type="spellStart"/>
       <w:r>
-        <w:rPr>
-          <w:b/>
-          <w:bCs/>
-        </w:rPr>
-        <w:t>log</w:t>
-      </w:r>
-      <w:r>
-        <w:rPr>
-          <w:b/>
-          <w:bCs/>
-        </w:rPr>
-        <w:t>n</w:t>
+        <w:t>Eg</w:t>
       </w:r>
       <w:proofErr w:type="spellEnd"/>
       <w:r>
-        <w:rPr>
-          <w:b/>
-          <w:bCs/>
-        </w:rPr>
-        <w:t>)</w:t>
-      </w:r>
-      <w:r>
-        <w:rPr>
-          <w:b/>
-          <w:bCs/>
-        </w:rPr>
-        <w:t xml:space="preserve">-&gt; </w:t>
-      </w:r>
-      <w:r>
-        <w:rPr>
-          <w:b/>
-          <w:bCs/>
-        </w:rPr>
-        <w:t>at every step the search space is reduced to half using binary search.</w:t>
-      </w:r>
-    </w:p>
-    <w:p>
-      <w:pPr>
-        <w:rPr>
-          <w:b/>
-          <w:bCs/>
-        </w:rPr>
-      </w:pPr>
-      <w:r>
-        <w:rPr>
-          <w:b/>
-          <w:bCs/>
-        </w:rPr>
-        <w:t>Space- O(</w:t>
-      </w:r>
-      <w:r>
-        <w:rPr>
-          <w:b/>
-          <w:bCs/>
-        </w:rPr>
-        <w:t>1</w:t>
-      </w:r>
-      <w:r>
-        <w:rPr>
-          <w:b/>
-          <w:bCs/>
-        </w:rPr>
-        <w:t>)</w:t>
-      </w:r>
-    </w:p>
-    <w:p>
-      <w:pPr>
-        <w:rPr>
-          <w:b/>
-          <w:bCs/>
-        </w:rPr>
-      </w:pPr>
-    </w:p>
-    <w:p>
-      <w:r>
-        <w:t>In a rotated sorted array, the smallest element represents the point of rotation. It is the only element that is smaller than its previous element. Since the array is sorted in two segments, we can use binary search to efficiently find this pivot point. By comparing the middle element with the rightmost element in the current search space, we can determine which half of the array contains the minimum element.</w:t>
-      </w:r>
-    </w:p>
-    <w:p>
-      <w:pPr>
+        <w:t>: [1,2,3,4]</w:t>
+      </w:r>
+    </w:p>
+    <w:p>
+      <w:pPr>
+        <w:pStyle w:val="ListParagraph"/>
+      </w:pPr>
+      <w:proofErr w:type="spellStart"/>
+      <w:r>
+        <w:t>Prefix_prod</w:t>
+      </w:r>
+      <w:proofErr w:type="spellEnd"/>
+      <w:r>
+        <w:t xml:space="preserve"> = [1, 2,6,24]</w:t>
+      </w:r>
+    </w:p>
+    <w:p>
+      <w:pPr>
+        <w:pStyle w:val="ListParagraph"/>
         <w:numPr>
           <w:ilvl w:val="0"/>
-          <w:numId w:val="16"/>
+          <w:numId w:val="18"/>
         </w:numPr>
       </w:pPr>
       <w:r>
-        <w:t>Initialize pointers to the start and end of the array.</w:t>
-      </w:r>
-    </w:p>
-    <w:p>
-      <w:pPr>
+        <w:lastRenderedPageBreak/>
+        <w:t xml:space="preserve">We will construct the </w:t>
+      </w:r>
+      <w:proofErr w:type="spellStart"/>
+      <w:r>
+        <w:t>postfix_prod</w:t>
+      </w:r>
+      <w:proofErr w:type="spellEnd"/>
+      <w:r>
+        <w:t xml:space="preserve"> list, where it will have the product of post elements including the current position</w:t>
+      </w:r>
+    </w:p>
+    <w:p>
+      <w:pPr>
+        <w:pStyle w:val="ListParagraph"/>
+      </w:pPr>
+    </w:p>
+    <w:p>
+      <w:pPr>
+        <w:pStyle w:val="ListParagraph"/>
+      </w:pPr>
+      <w:r>
+        <w:t xml:space="preserve"> </w:t>
+      </w:r>
+      <w:proofErr w:type="spellStart"/>
+      <w:r>
+        <w:t>Eg</w:t>
+      </w:r>
+      <w:proofErr w:type="spellEnd"/>
+      <w:r>
+        <w:t>: [1,2,3,4]</w:t>
+      </w:r>
+    </w:p>
+    <w:p>
+      <w:pPr>
+        <w:pStyle w:val="ListParagraph"/>
+      </w:pPr>
+      <w:proofErr w:type="spellStart"/>
+      <w:r>
+        <w:t>P</w:t>
+      </w:r>
+      <w:r>
+        <w:t>ostfix</w:t>
+      </w:r>
+      <w:r>
+        <w:t>_prod</w:t>
+      </w:r>
+      <w:proofErr w:type="spellEnd"/>
+      <w:r>
+        <w:t xml:space="preserve"> = [</w:t>
+      </w:r>
+      <w:r>
+        <w:t>24</w:t>
+      </w:r>
+      <w:r>
+        <w:t xml:space="preserve">, </w:t>
+      </w:r>
+      <w:r>
+        <w:t>24</w:t>
+      </w:r>
+      <w:r>
+        <w:t>,</w:t>
+      </w:r>
+      <w:r>
+        <w:t>12</w:t>
+      </w:r>
+      <w:r>
+        <w:t>,</w:t>
+      </w:r>
+      <w:r>
+        <w:t>4</w:t>
+      </w:r>
+      <w:r>
+        <w:t>]</w:t>
+      </w:r>
+    </w:p>
+    <w:p>
+      <w:pPr>
+        <w:pStyle w:val="ListParagraph"/>
+      </w:pPr>
+    </w:p>
+    <w:p>
+      <w:r>
+        <w:rPr>
+          <w:b/>
+          <w:bCs/>
+        </w:rPr>
+        <w:t>NOTE:</w:t>
+      </w:r>
+      <w:r>
+        <w:t xml:space="preserve"> </w:t>
+      </w:r>
+    </w:p>
+    <w:p>
+      <w:pPr>
+        <w:pStyle w:val="ListParagraph"/>
         <w:numPr>
           <w:ilvl w:val="0"/>
-          <w:numId w:val="16"/>
+          <w:numId w:val="18"/>
         </w:numPr>
       </w:pPr>
       <w:r>
-        <w:t>While start is less than end, calculate the middle index.</w:t>
-      </w:r>
-    </w:p>
-    <w:p>
-      <w:pPr>
+        <w:t xml:space="preserve">At any index of </w:t>
+      </w:r>
+      <w:proofErr w:type="spellStart"/>
+      <w:r>
+        <w:t>prefix_prod</w:t>
+      </w:r>
+      <w:proofErr w:type="spellEnd"/>
+      <w:r>
+        <w:t>, it will have previous elements product(including the current position element)</w:t>
+      </w:r>
+    </w:p>
+    <w:p>
+      <w:pPr>
+        <w:pStyle w:val="ListParagraph"/>
         <w:numPr>
           <w:ilvl w:val="0"/>
-          <w:numId w:val="16"/>
+          <w:numId w:val="18"/>
         </w:numPr>
       </w:pPr>
       <w:r>
-        <w:t>If the middle element is greater than the rightmost element, move the start to mid + 1.</w:t>
-      </w:r>
-    </w:p>
-    <w:p>
-      <w:pPr>
+        <w:t xml:space="preserve">At any index of </w:t>
+      </w:r>
+      <w:proofErr w:type="spellStart"/>
+      <w:r>
+        <w:t>p</w:t>
+      </w:r>
+      <w:r>
+        <w:t>ost</w:t>
+      </w:r>
+      <w:r>
+        <w:t>fix_prod</w:t>
+      </w:r>
+      <w:proofErr w:type="spellEnd"/>
+      <w:r>
+        <w:t xml:space="preserve">, it will have </w:t>
+      </w:r>
+      <w:r>
+        <w:t>post</w:t>
+      </w:r>
+      <w:r>
+        <w:t xml:space="preserve"> elements product(including the current position element)</w:t>
+      </w:r>
+    </w:p>
+    <w:p>
+      <w:pPr>
+        <w:pStyle w:val="ListParagraph"/>
         <w:numPr>
           <w:ilvl w:val="0"/>
-          <w:numId w:val="16"/>
+          <w:numId w:val="18"/>
         </w:numPr>
       </w:pPr>
       <w:r>
-        <w:t>Else, move the end to mid (because mid can be the minimum).</w:t>
-      </w:r>
-    </w:p>
-    <w:p>
-      <w:pPr>
+        <w:t xml:space="preserve">If you take any index and if you look into index-1 in prefix list, you will get product of </w:t>
+      </w:r>
+      <w:proofErr w:type="spellStart"/>
+      <w:r>
+        <w:t>it’s</w:t>
+      </w:r>
+      <w:proofErr w:type="spellEnd"/>
+      <w:r>
+        <w:t xml:space="preserve"> previous elements and similarly if you look into index+1 in postfix list, you will get the product of </w:t>
+      </w:r>
+      <w:proofErr w:type="spellStart"/>
+      <w:r>
+        <w:t>it’s</w:t>
+      </w:r>
+      <w:proofErr w:type="spellEnd"/>
+      <w:r>
+        <w:t xml:space="preserve"> post elements </w:t>
+      </w:r>
+    </w:p>
+    <w:p/>
+    <w:p>
+      <w:pPr>
+        <w:jc w:val="both"/>
+        <w:rPr>
+          <w:b/>
+          <w:bCs/>
+        </w:rPr>
+      </w:pPr>
+      <w:r>
+        <w:rPr>
+          <w:b/>
+          <w:bCs/>
+        </w:rPr>
+        <w:t>3</w:t>
+      </w:r>
+      <w:r>
+        <w:rPr>
+          <w:b/>
+          <w:bCs/>
+        </w:rPr>
+        <w:t>.Optimal</w:t>
+      </w:r>
+      <w:r>
+        <w:rPr>
+          <w:b/>
+          <w:bCs/>
+        </w:rPr>
+        <w:t xml:space="preserve"> Approach:</w:t>
+      </w:r>
+    </w:p>
+    <w:p>
+      <w:pPr>
+        <w:rPr>
+          <w:b/>
+          <w:bCs/>
+        </w:rPr>
+      </w:pPr>
+      <w:r>
+        <w:rPr>
+          <w:b/>
+          <w:bCs/>
+        </w:rPr>
+        <w:t>Time- O(n)</w:t>
+      </w:r>
+    </w:p>
+    <w:p>
+      <w:pPr>
+        <w:rPr>
+          <w:b/>
+          <w:bCs/>
+        </w:rPr>
+      </w:pPr>
+      <w:r>
+        <w:rPr>
+          <w:b/>
+          <w:bCs/>
+        </w:rPr>
+        <w:t>Space- O(</w:t>
+      </w:r>
+      <w:r>
+        <w:rPr>
+          <w:b/>
+          <w:bCs/>
+        </w:rPr>
+        <w:t>1</w:t>
+      </w:r>
+      <w:r>
+        <w:rPr>
+          <w:b/>
+          <w:bCs/>
+        </w:rPr>
+        <w:t>)</w:t>
+      </w:r>
+      <w:r>
+        <w:rPr>
+          <w:b/>
+          <w:bCs/>
+        </w:rPr>
+        <w:t xml:space="preserve"> -&gt; Generally output result will not be considered as extra space</w:t>
+      </w:r>
+    </w:p>
+    <w:p>
+      <w:pPr>
+        <w:pStyle w:val="ListParagraph"/>
         <w:numPr>
           <w:ilvl w:val="0"/>
-          <w:numId w:val="16"/>
+          <w:numId w:val="19"/>
         </w:numPr>
       </w:pPr>
       <w:r>
-        <w:t>When the loop ends, start will point to the minimum element.</w:t>
+        <w:t>We Will create res array where we will return this</w:t>
+      </w:r>
+    </w:p>
+    <w:p>
+      <w:pPr>
+        <w:pStyle w:val="ListParagraph"/>
+        <w:numPr>
+          <w:ilvl w:val="0"/>
+          <w:numId w:val="19"/>
+        </w:numPr>
+      </w:pPr>
+      <w:r>
+        <w:t>First we will store prefix elements products(not included that element)from left to right into res array</w:t>
+      </w:r>
+    </w:p>
+    <w:p>
+      <w:pPr>
+        <w:pStyle w:val="ListParagraph"/>
+        <w:numPr>
+          <w:ilvl w:val="0"/>
+          <w:numId w:val="19"/>
+        </w:numPr>
+      </w:pPr>
+      <w:r>
+        <w:t xml:space="preserve">After this at any index of res array, it will the product of </w:t>
+      </w:r>
+      <w:proofErr w:type="spellStart"/>
+      <w:r>
+        <w:t>it’s</w:t>
+      </w:r>
+      <w:proofErr w:type="spellEnd"/>
+      <w:r>
+        <w:t xml:space="preserve"> previous elements</w:t>
+      </w:r>
+    </w:p>
+    <w:p>
+      <w:pPr>
+        <w:pStyle w:val="ListParagraph"/>
+        <w:numPr>
+          <w:ilvl w:val="0"/>
+          <w:numId w:val="19"/>
+        </w:numPr>
+      </w:pPr>
+      <w:r>
+        <w:t>Now from right to left, we will calc postfix elements product(not included that element) on the res array.</w:t>
+      </w:r>
+    </w:p>
+    <w:p>
+      <w:pPr>
+        <w:pStyle w:val="ListParagraph"/>
+        <w:numPr>
+          <w:ilvl w:val="0"/>
+          <w:numId w:val="19"/>
+        </w:numPr>
+      </w:pPr>
+      <w:r>
+        <w:t>After this at any index, we will have product of previous elements and postfix elements product</w:t>
+      </w:r>
+    </w:p>
+    <w:p>
+      <w:pPr>
+        <w:spacing w:before="100" w:beforeAutospacing="1" w:after="100" w:afterAutospacing="1"/>
+        <w:outlineLvl w:val="1"/>
+        <w:rPr>
+          <w:rFonts w:ascii="Times New Roman" w:eastAsia="Times New Roman" w:hAnsi="Times New Roman" w:cs="Times New Roman"/>
+          <w:b/>
+          <w:bCs/>
+          <w:sz w:val="36"/>
+          <w:szCs w:val="36"/>
+          <w:lang w:eastAsia="en-GB"/>
+        </w:rPr>
+      </w:pPr>
+      <w:r>
+        <w:rPr>
+          <w:rFonts w:ascii="Times New Roman" w:eastAsia="Times New Roman" w:hAnsi="Times New Roman" w:cs="Times New Roman"/>
+          <w:b/>
+          <w:bCs/>
+          <w:sz w:val="36"/>
+          <w:szCs w:val="36"/>
+          <w:lang w:eastAsia="en-GB"/>
+        </w:rPr>
+        <w:t>Mental model</w:t>
+      </w:r>
+    </w:p>
+    <w:p>
+      <w:pPr>
+        <w:spacing w:before="100" w:beforeAutospacing="1" w:after="100" w:afterAutospacing="1"/>
+        <w:outlineLvl w:val="2"/>
+        <w:rPr>
+          <w:rFonts w:ascii="Times New Roman" w:eastAsia="Times New Roman" w:hAnsi="Times New Roman" w:cs="Times New Roman"/>
+          <w:b/>
+          <w:bCs/>
+          <w:sz w:val="27"/>
+          <w:szCs w:val="27"/>
+          <w:lang w:eastAsia="en-GB"/>
+        </w:rPr>
+      </w:pPr>
+      <w:r>
+        <w:rPr>
+          <w:rFonts w:ascii="Times New Roman" w:eastAsia="Times New Roman" w:hAnsi="Times New Roman" w:cs="Times New Roman"/>
+          <w:b/>
+          <w:bCs/>
+          <w:sz w:val="27"/>
+          <w:szCs w:val="27"/>
+          <w:lang w:eastAsia="en-GB"/>
+        </w:rPr>
+        <w:t>“Factory Conveyor Belt”</w:t>
+      </w:r>
+    </w:p>
+    <w:p>
+      <w:pPr>
+        <w:numPr>
+          <w:ilvl w:val="0"/>
+          <w:numId w:val="20"/>
+        </w:numPr>
+        <w:spacing w:before="100" w:beforeAutospacing="1" w:after="100" w:afterAutospacing="1"/>
+        <w:rPr>
+          <w:rFonts w:ascii="Times New Roman" w:eastAsia="Times New Roman" w:hAnsi="Times New Roman" w:cs="Times New Roman"/>
+          <w:lang w:eastAsia="en-GB"/>
+        </w:rPr>
+      </w:pPr>
+      <w:r>
+        <w:rPr>
+          <w:rFonts w:ascii="Times New Roman" w:eastAsia="Times New Roman" w:hAnsi="Times New Roman" w:cs="Times New Roman"/>
+          <w:lang w:eastAsia="en-GB"/>
+        </w:rPr>
+        <w:t xml:space="preserve">First pass: attach </w:t>
+      </w:r>
+      <w:r>
+        <w:rPr>
+          <w:rFonts w:ascii="Times New Roman" w:eastAsia="Times New Roman" w:hAnsi="Times New Roman" w:cs="Times New Roman"/>
+          <w:b/>
+          <w:bCs/>
+          <w:lang w:eastAsia="en-GB"/>
+        </w:rPr>
+        <w:t>left-side info</w:t>
+      </w:r>
+    </w:p>
+    <w:p>
+      <w:pPr>
+        <w:numPr>
+          <w:ilvl w:val="0"/>
+          <w:numId w:val="20"/>
+        </w:numPr>
+        <w:spacing w:before="100" w:beforeAutospacing="1" w:after="100" w:afterAutospacing="1"/>
+        <w:rPr>
+          <w:rFonts w:ascii="Times New Roman" w:eastAsia="Times New Roman" w:hAnsi="Times New Roman" w:cs="Times New Roman"/>
+          <w:lang w:eastAsia="en-GB"/>
+        </w:rPr>
+      </w:pPr>
+      <w:r>
+        <w:rPr>
+          <w:rFonts w:ascii="Times New Roman" w:eastAsia="Times New Roman" w:hAnsi="Times New Roman" w:cs="Times New Roman"/>
+          <w:lang w:eastAsia="en-GB"/>
+        </w:rPr>
+        <w:t xml:space="preserve">Second pass: attach </w:t>
+      </w:r>
+      <w:r>
+        <w:rPr>
+          <w:rFonts w:ascii="Times New Roman" w:eastAsia="Times New Roman" w:hAnsi="Times New Roman" w:cs="Times New Roman"/>
+          <w:b/>
+          <w:bCs/>
+          <w:lang w:eastAsia="en-GB"/>
+        </w:rPr>
+        <w:t>right-side info</w:t>
       </w:r>
     </w:p>
     <w:p/>
@@ -1080,6 +1448,155 @@
     </w:lvl>
   </w:abstractNum>
   <w:abstractNum w:abstractNumId="2" w15:restartNumberingAfterBreak="0">
+    <w:nsid w:val="1BEC6847"/>
+    <w:multiLevelType w:val="multilevel"/>
+    <w:tmpl w:val="98DE019A"/>
+    <w:lvl w:ilvl="0">
+      <w:start w:val="1"/>
+      <w:numFmt w:val="bullet"/>
+      <w:lvlText w:val=""/>
+      <w:lvlJc w:val="left"/>
+      <w:pPr>
+        <w:tabs>
+          <w:tab w:val="num" w:pos="720"/>
+        </w:tabs>
+        <w:ind w:left="720" w:hanging="360"/>
+      </w:pPr>
+      <w:rPr>
+        <w:rFonts w:ascii="Symbol" w:hAnsi="Symbol" w:hint="default"/>
+        <w:sz w:val="20"/>
+      </w:rPr>
+    </w:lvl>
+    <w:lvl w:ilvl="1" w:tentative="1">
+      <w:start w:val="1"/>
+      <w:numFmt w:val="bullet"/>
+      <w:lvlText w:val=""/>
+      <w:lvlJc w:val="left"/>
+      <w:pPr>
+        <w:tabs>
+          <w:tab w:val="num" w:pos="1440"/>
+        </w:tabs>
+        <w:ind w:left="1440" w:hanging="360"/>
+      </w:pPr>
+      <w:rPr>
+        <w:rFonts w:ascii="Symbol" w:hAnsi="Symbol" w:hint="default"/>
+        <w:sz w:val="20"/>
+      </w:rPr>
+    </w:lvl>
+    <w:lvl w:ilvl="2" w:tentative="1">
+      <w:start w:val="1"/>
+      <w:numFmt w:val="bullet"/>
+      <w:lvlText w:val=""/>
+      <w:lvlJc w:val="left"/>
+      <w:pPr>
+        <w:tabs>
+          <w:tab w:val="num" w:pos="2160"/>
+        </w:tabs>
+        <w:ind w:left="2160" w:hanging="360"/>
+      </w:pPr>
+      <w:rPr>
+        <w:rFonts w:ascii="Symbol" w:hAnsi="Symbol" w:hint="default"/>
+        <w:sz w:val="20"/>
+      </w:rPr>
+    </w:lvl>
+    <w:lvl w:ilvl="3" w:tentative="1">
+      <w:start w:val="1"/>
+      <w:numFmt w:val="bullet"/>
+      <w:lvlText w:val=""/>
+      <w:lvlJc w:val="left"/>
+      <w:pPr>
+        <w:tabs>
+          <w:tab w:val="num" w:pos="2880"/>
+        </w:tabs>
+        <w:ind w:left="2880" w:hanging="360"/>
+      </w:pPr>
+      <w:rPr>
+        <w:rFonts w:ascii="Symbol" w:hAnsi="Symbol" w:hint="default"/>
+        <w:sz w:val="20"/>
+      </w:rPr>
+    </w:lvl>
+    <w:lvl w:ilvl="4" w:tentative="1">
+      <w:start w:val="1"/>
+      <w:numFmt w:val="bullet"/>
+      <w:lvlText w:val=""/>
+      <w:lvlJc w:val="left"/>
+      <w:pPr>
+        <w:tabs>
+          <w:tab w:val="num" w:pos="3600"/>
+        </w:tabs>
+        <w:ind w:left="3600" w:hanging="360"/>
+      </w:pPr>
+      <w:rPr>
+        <w:rFonts w:ascii="Symbol" w:hAnsi="Symbol" w:hint="default"/>
+        <w:sz w:val="20"/>
+      </w:rPr>
+    </w:lvl>
+    <w:lvl w:ilvl="5" w:tentative="1">
+      <w:start w:val="1"/>
+      <w:numFmt w:val="bullet"/>
+      <w:lvlText w:val=""/>
+      <w:lvlJc w:val="left"/>
+      <w:pPr>
+        <w:tabs>
+          <w:tab w:val="num" w:pos="4320"/>
+        </w:tabs>
+        <w:ind w:left="4320" w:hanging="360"/>
+      </w:pPr>
+      <w:rPr>
+        <w:rFonts w:ascii="Symbol" w:hAnsi="Symbol" w:hint="default"/>
+        <w:sz w:val="20"/>
+      </w:rPr>
+    </w:lvl>
+    <w:lvl w:ilvl="6" w:tentative="1">
+      <w:start w:val="1"/>
+      <w:numFmt w:val="bullet"/>
+      <w:lvlText w:val=""/>
+      <w:lvlJc w:val="left"/>
+      <w:pPr>
+        <w:tabs>
+          <w:tab w:val="num" w:pos="5040"/>
+        </w:tabs>
+        <w:ind w:left="5040" w:hanging="360"/>
+      </w:pPr>
+      <w:rPr>
+        <w:rFonts w:ascii="Symbol" w:hAnsi="Symbol" w:hint="default"/>
+        <w:sz w:val="20"/>
+      </w:rPr>
+    </w:lvl>
+    <w:lvl w:ilvl="7" w:tentative="1">
+      <w:start w:val="1"/>
+      <w:numFmt w:val="bullet"/>
+      <w:lvlText w:val=""/>
+      <w:lvlJc w:val="left"/>
+      <w:pPr>
+        <w:tabs>
+          <w:tab w:val="num" w:pos="5760"/>
+        </w:tabs>
+        <w:ind w:left="5760" w:hanging="360"/>
+      </w:pPr>
+      <w:rPr>
+        <w:rFonts w:ascii="Symbol" w:hAnsi="Symbol" w:hint="default"/>
+        <w:sz w:val="20"/>
+      </w:rPr>
+    </w:lvl>
+    <w:lvl w:ilvl="8" w:tentative="1">
+      <w:start w:val="1"/>
+      <w:numFmt w:val="bullet"/>
+      <w:lvlText w:val=""/>
+      <w:lvlJc w:val="left"/>
+      <w:pPr>
+        <w:tabs>
+          <w:tab w:val="num" w:pos="6480"/>
+        </w:tabs>
+        <w:ind w:left="6480" w:hanging="360"/>
+      </w:pPr>
+      <w:rPr>
+        <w:rFonts w:ascii="Symbol" w:hAnsi="Symbol" w:hint="default"/>
+        <w:sz w:val="20"/>
+      </w:rPr>
+    </w:lvl>
+  </w:abstractNum>
+  <w:abstractNum w:abstractNumId="3" w15:restartNumberingAfterBreak="0">
     <w:nsid w:val="1DA85BEB"/>
     <w:multiLevelType w:val="hybridMultilevel"/>
     <w:tmpl w:val="03645300"/>
@@ -1192,7 +1709,7 @@
       </w:rPr>
     </w:lvl>
   </w:abstractNum>
-  <w:abstractNum w:abstractNumId="3" w15:restartNumberingAfterBreak="0">
+  <w:abstractNum w:abstractNumId="4" w15:restartNumberingAfterBreak="0">
     <w:nsid w:val="20480FD3"/>
     <w:multiLevelType w:val="multilevel"/>
     <w:tmpl w:val="6A72F1E4"/>
@@ -1341,7 +1858,7 @@
       </w:rPr>
     </w:lvl>
   </w:abstractNum>
-  <w:abstractNum w:abstractNumId="4" w15:restartNumberingAfterBreak="0">
+  <w:abstractNum w:abstractNumId="5" w15:restartNumberingAfterBreak="0">
     <w:nsid w:val="2B047828"/>
     <w:multiLevelType w:val="hybridMultilevel"/>
     <w:tmpl w:val="F0D83B68"/>
@@ -1430,7 +1947,7 @@
       </w:pPr>
     </w:lvl>
   </w:abstractNum>
-  <w:abstractNum w:abstractNumId="5" w15:restartNumberingAfterBreak="0">
+  <w:abstractNum w:abstractNumId="6" w15:restartNumberingAfterBreak="0">
     <w:nsid w:val="31CF0B13"/>
     <w:multiLevelType w:val="multilevel"/>
     <w:tmpl w:val="13BC8B30"/>
@@ -1579,7 +2096,7 @@
       </w:rPr>
     </w:lvl>
   </w:abstractNum>
-  <w:abstractNum w:abstractNumId="6" w15:restartNumberingAfterBreak="0">
+  <w:abstractNum w:abstractNumId="7" w15:restartNumberingAfterBreak="0">
     <w:nsid w:val="3A3F40A8"/>
     <w:multiLevelType w:val="hybridMultilevel"/>
     <w:tmpl w:val="FCAA8820"/>
@@ -1692,7 +2209,7 @@
       </w:rPr>
     </w:lvl>
   </w:abstractNum>
-  <w:abstractNum w:abstractNumId="7" w15:restartNumberingAfterBreak="0">
+  <w:abstractNum w:abstractNumId="8" w15:restartNumberingAfterBreak="0">
     <w:nsid w:val="3C135D46"/>
     <w:multiLevelType w:val="multilevel"/>
     <w:tmpl w:val="20C48660"/>
@@ -1841,7 +2358,7 @@
       </w:rPr>
     </w:lvl>
   </w:abstractNum>
-  <w:abstractNum w:abstractNumId="8" w15:restartNumberingAfterBreak="0">
+  <w:abstractNum w:abstractNumId="9" w15:restartNumberingAfterBreak="0">
     <w:nsid w:val="3ECD7105"/>
     <w:multiLevelType w:val="hybridMultilevel"/>
     <w:tmpl w:val="6486C4B8"/>
@@ -1954,7 +2471,7 @@
       </w:rPr>
     </w:lvl>
   </w:abstractNum>
-  <w:abstractNum w:abstractNumId="9" w15:restartNumberingAfterBreak="0">
+  <w:abstractNum w:abstractNumId="10" w15:restartNumberingAfterBreak="0">
     <w:nsid w:val="3F6E274B"/>
     <w:multiLevelType w:val="hybridMultilevel"/>
     <w:tmpl w:val="A97680CC"/>
@@ -2043,7 +2560,7 @@
       </w:pPr>
     </w:lvl>
   </w:abstractNum>
-  <w:abstractNum w:abstractNumId="10" w15:restartNumberingAfterBreak="0">
+  <w:abstractNum w:abstractNumId="11" w15:restartNumberingAfterBreak="0">
     <w:nsid w:val="65926914"/>
     <w:multiLevelType w:val="hybridMultilevel"/>
     <w:tmpl w:val="018E0F0E"/>
@@ -2156,7 +2673,7 @@
       </w:rPr>
     </w:lvl>
   </w:abstractNum>
-  <w:abstractNum w:abstractNumId="11" w15:restartNumberingAfterBreak="0">
+  <w:abstractNum w:abstractNumId="12" w15:restartNumberingAfterBreak="0">
     <w:nsid w:val="6A603B59"/>
     <w:multiLevelType w:val="hybridMultilevel"/>
     <w:tmpl w:val="EDDA6DF8"/>
@@ -2269,7 +2786,7 @@
       </w:rPr>
     </w:lvl>
   </w:abstractNum>
-  <w:abstractNum w:abstractNumId="12" w15:restartNumberingAfterBreak="0">
+  <w:abstractNum w:abstractNumId="13" w15:restartNumberingAfterBreak="0">
     <w:nsid w:val="72BE3A2E"/>
     <w:multiLevelType w:val="multilevel"/>
     <w:tmpl w:val="7DC0B6CC"/>
@@ -2418,7 +2935,382 @@
       </w:rPr>
     </w:lvl>
   </w:abstractNum>
-  <w:abstractNum w:abstractNumId="13" w15:restartNumberingAfterBreak="0">
+  <w:abstractNum w:abstractNumId="14" w15:restartNumberingAfterBreak="0">
+    <w:nsid w:val="74151596"/>
+    <w:multiLevelType w:val="hybridMultilevel"/>
+    <w:tmpl w:val="846487FA"/>
+    <w:lvl w:ilvl="0" w:tplc="08090001">
+      <w:start w:val="1"/>
+      <w:numFmt w:val="bullet"/>
+      <w:lvlText w:val=""/>
+      <w:lvlJc w:val="left"/>
+      <w:pPr>
+        <w:ind w:left="720" w:hanging="360"/>
+      </w:pPr>
+      <w:rPr>
+        <w:rFonts w:ascii="Symbol" w:hAnsi="Symbol" w:hint="default"/>
+      </w:rPr>
+    </w:lvl>
+    <w:lvl w:ilvl="1" w:tplc="08090003" w:tentative="1">
+      <w:start w:val="1"/>
+      <w:numFmt w:val="bullet"/>
+      <w:lvlText w:val="o"/>
+      <w:lvlJc w:val="left"/>
+      <w:pPr>
+        <w:ind w:left="1440" w:hanging="360"/>
+      </w:pPr>
+      <w:rPr>
+        <w:rFonts w:ascii="Courier New" w:hAnsi="Courier New" w:cs="Courier New" w:hint="default"/>
+      </w:rPr>
+    </w:lvl>
+    <w:lvl w:ilvl="2" w:tplc="08090005" w:tentative="1">
+      <w:start w:val="1"/>
+      <w:numFmt w:val="bullet"/>
+      <w:lvlText w:val=""/>
+      <w:lvlJc w:val="left"/>
+      <w:pPr>
+        <w:ind w:left="2160" w:hanging="360"/>
+      </w:pPr>
+      <w:rPr>
+        <w:rFonts w:ascii="Wingdings" w:hAnsi="Wingdings" w:hint="default"/>
+      </w:rPr>
+    </w:lvl>
+    <w:lvl w:ilvl="3" w:tplc="08090001" w:tentative="1">
+      <w:start w:val="1"/>
+      <w:numFmt w:val="bullet"/>
+      <w:lvlText w:val=""/>
+      <w:lvlJc w:val="left"/>
+      <w:pPr>
+        <w:ind w:left="2880" w:hanging="360"/>
+      </w:pPr>
+      <w:rPr>
+        <w:rFonts w:ascii="Symbol" w:hAnsi="Symbol" w:hint="default"/>
+      </w:rPr>
+    </w:lvl>
+    <w:lvl w:ilvl="4" w:tplc="08090003" w:tentative="1">
+      <w:start w:val="1"/>
+      <w:numFmt w:val="bullet"/>
+      <w:lvlText w:val="o"/>
+      <w:lvlJc w:val="left"/>
+      <w:pPr>
+        <w:ind w:left="3600" w:hanging="360"/>
+      </w:pPr>
+      <w:rPr>
+        <w:rFonts w:ascii="Courier New" w:hAnsi="Courier New" w:cs="Courier New" w:hint="default"/>
+      </w:rPr>
+    </w:lvl>
+    <w:lvl w:ilvl="5" w:tplc="08090005" w:tentative="1">
+      <w:start w:val="1"/>
+      <w:numFmt w:val="bullet"/>
+      <w:lvlText w:val=""/>
+      <w:lvlJc w:val="left"/>
+      <w:pPr>
+        <w:ind w:left="4320" w:hanging="360"/>
+      </w:pPr>
+      <w:rPr>
+        <w:rFonts w:ascii="Wingdings" w:hAnsi="Wingdings" w:hint="default"/>
+      </w:rPr>
+    </w:lvl>
+    <w:lvl w:ilvl="6" w:tplc="08090001" w:tentative="1">
+      <w:start w:val="1"/>
+      <w:numFmt w:val="bullet"/>
+      <w:lvlText w:val=""/>
+      <w:lvlJc w:val="left"/>
+      <w:pPr>
+        <w:ind w:left="5040" w:hanging="360"/>
+      </w:pPr>
+      <w:rPr>
+        <w:rFonts w:ascii="Symbol" w:hAnsi="Symbol" w:hint="default"/>
+      </w:rPr>
+    </w:lvl>
+    <w:lvl w:ilvl="7" w:tplc="08090003" w:tentative="1">
+      <w:start w:val="1"/>
+      <w:numFmt w:val="bullet"/>
+      <w:lvlText w:val="o"/>
+      <w:lvlJc w:val="left"/>
+      <w:pPr>
+        <w:ind w:left="5760" w:hanging="360"/>
+      </w:pPr>
+      <w:rPr>
+        <w:rFonts w:ascii="Courier New" w:hAnsi="Courier New" w:cs="Courier New" w:hint="default"/>
+      </w:rPr>
+    </w:lvl>
+    <w:lvl w:ilvl="8" w:tplc="08090005" w:tentative="1">
+      <w:start w:val="1"/>
+      <w:numFmt w:val="bullet"/>
+      <w:lvlText w:val=""/>
+      <w:lvlJc w:val="left"/>
+      <w:pPr>
+        <w:ind w:left="6480" w:hanging="360"/>
+      </w:pPr>
+      <w:rPr>
+        <w:rFonts w:ascii="Wingdings" w:hAnsi="Wingdings" w:hint="default"/>
+      </w:rPr>
+    </w:lvl>
+  </w:abstractNum>
+  <w:abstractNum w:abstractNumId="15" w15:restartNumberingAfterBreak="0">
+    <w:nsid w:val="750B703D"/>
+    <w:multiLevelType w:val="multilevel"/>
+    <w:tmpl w:val="336E63BA"/>
+    <w:lvl w:ilvl="0">
+      <w:start w:val="1"/>
+      <w:numFmt w:val="bullet"/>
+      <w:lvlText w:val=""/>
+      <w:lvlJc w:val="left"/>
+      <w:pPr>
+        <w:tabs>
+          <w:tab w:val="num" w:pos="720"/>
+        </w:tabs>
+        <w:ind w:left="720" w:hanging="360"/>
+      </w:pPr>
+      <w:rPr>
+        <w:rFonts w:ascii="Symbol" w:hAnsi="Symbol" w:hint="default"/>
+        <w:sz w:val="20"/>
+      </w:rPr>
+    </w:lvl>
+    <w:lvl w:ilvl="1" w:tentative="1">
+      <w:start w:val="1"/>
+      <w:numFmt w:val="bullet"/>
+      <w:lvlText w:val="o"/>
+      <w:lvlJc w:val="left"/>
+      <w:pPr>
+        <w:tabs>
+          <w:tab w:val="num" w:pos="1440"/>
+        </w:tabs>
+        <w:ind w:left="1440" w:hanging="360"/>
+      </w:pPr>
+      <w:rPr>
+        <w:rFonts w:ascii="Courier New" w:hAnsi="Courier New" w:hint="default"/>
+        <w:sz w:val="20"/>
+      </w:rPr>
+    </w:lvl>
+    <w:lvl w:ilvl="2" w:tentative="1">
+      <w:start w:val="1"/>
+      <w:numFmt w:val="bullet"/>
+      <w:lvlText w:val=""/>
+      <w:lvlJc w:val="left"/>
+      <w:pPr>
+        <w:tabs>
+          <w:tab w:val="num" w:pos="2160"/>
+        </w:tabs>
+        <w:ind w:left="2160" w:hanging="360"/>
+      </w:pPr>
+      <w:rPr>
+        <w:rFonts w:ascii="Wingdings" w:hAnsi="Wingdings" w:hint="default"/>
+        <w:sz w:val="20"/>
+      </w:rPr>
+    </w:lvl>
+    <w:lvl w:ilvl="3" w:tentative="1">
+      <w:start w:val="1"/>
+      <w:numFmt w:val="bullet"/>
+      <w:lvlText w:val=""/>
+      <w:lvlJc w:val="left"/>
+      <w:pPr>
+        <w:tabs>
+          <w:tab w:val="num" w:pos="2880"/>
+        </w:tabs>
+        <w:ind w:left="2880" w:hanging="360"/>
+      </w:pPr>
+      <w:rPr>
+        <w:rFonts w:ascii="Wingdings" w:hAnsi="Wingdings" w:hint="default"/>
+        <w:sz w:val="20"/>
+      </w:rPr>
+    </w:lvl>
+    <w:lvl w:ilvl="4" w:tentative="1">
+      <w:start w:val="1"/>
+      <w:numFmt w:val="bullet"/>
+      <w:lvlText w:val=""/>
+      <w:lvlJc w:val="left"/>
+      <w:pPr>
+        <w:tabs>
+          <w:tab w:val="num" w:pos="3600"/>
+        </w:tabs>
+        <w:ind w:left="3600" w:hanging="360"/>
+      </w:pPr>
+      <w:rPr>
+        <w:rFonts w:ascii="Wingdings" w:hAnsi="Wingdings" w:hint="default"/>
+        <w:sz w:val="20"/>
+      </w:rPr>
+    </w:lvl>
+    <w:lvl w:ilvl="5" w:tentative="1">
+      <w:start w:val="1"/>
+      <w:numFmt w:val="bullet"/>
+      <w:lvlText w:val=""/>
+      <w:lvlJc w:val="left"/>
+      <w:pPr>
+        <w:tabs>
+          <w:tab w:val="num" w:pos="4320"/>
+        </w:tabs>
+        <w:ind w:left="4320" w:hanging="360"/>
+      </w:pPr>
+      <w:rPr>
+        <w:rFonts w:ascii="Wingdings" w:hAnsi="Wingdings" w:hint="default"/>
+        <w:sz w:val="20"/>
+      </w:rPr>
+    </w:lvl>
+    <w:lvl w:ilvl="6" w:tentative="1">
+      <w:start w:val="1"/>
+      <w:numFmt w:val="bullet"/>
+      <w:lvlText w:val=""/>
+      <w:lvlJc w:val="left"/>
+      <w:pPr>
+        <w:tabs>
+          <w:tab w:val="num" w:pos="5040"/>
+        </w:tabs>
+        <w:ind w:left="5040" w:hanging="360"/>
+      </w:pPr>
+      <w:rPr>
+        <w:rFonts w:ascii="Wingdings" w:hAnsi="Wingdings" w:hint="default"/>
+        <w:sz w:val="20"/>
+      </w:rPr>
+    </w:lvl>
+    <w:lvl w:ilvl="7" w:tentative="1">
+      <w:start w:val="1"/>
+      <w:numFmt w:val="bullet"/>
+      <w:lvlText w:val=""/>
+      <w:lvlJc w:val="left"/>
+      <w:pPr>
+        <w:tabs>
+          <w:tab w:val="num" w:pos="5760"/>
+        </w:tabs>
+        <w:ind w:left="5760" w:hanging="360"/>
+      </w:pPr>
+      <w:rPr>
+        <w:rFonts w:ascii="Wingdings" w:hAnsi="Wingdings" w:hint="default"/>
+        <w:sz w:val="20"/>
+      </w:rPr>
+    </w:lvl>
+    <w:lvl w:ilvl="8" w:tentative="1">
+      <w:start w:val="1"/>
+      <w:numFmt w:val="bullet"/>
+      <w:lvlText w:val=""/>
+      <w:lvlJc w:val="left"/>
+      <w:pPr>
+        <w:tabs>
+          <w:tab w:val="num" w:pos="6480"/>
+        </w:tabs>
+        <w:ind w:left="6480" w:hanging="360"/>
+      </w:pPr>
+      <w:rPr>
+        <w:rFonts w:ascii="Wingdings" w:hAnsi="Wingdings" w:hint="default"/>
+        <w:sz w:val="20"/>
+      </w:rPr>
+    </w:lvl>
+  </w:abstractNum>
+  <w:abstractNum w:abstractNumId="16" w15:restartNumberingAfterBreak="0">
+    <w:nsid w:val="7655793B"/>
+    <w:multiLevelType w:val="hybridMultilevel"/>
+    <w:tmpl w:val="37EE37EC"/>
+    <w:lvl w:ilvl="0" w:tplc="08090001">
+      <w:start w:val="1"/>
+      <w:numFmt w:val="bullet"/>
+      <w:lvlText w:val=""/>
+      <w:lvlJc w:val="left"/>
+      <w:pPr>
+        <w:ind w:left="1440" w:hanging="360"/>
+      </w:pPr>
+      <w:rPr>
+        <w:rFonts w:ascii="Symbol" w:hAnsi="Symbol" w:hint="default"/>
+      </w:rPr>
+    </w:lvl>
+    <w:lvl w:ilvl="1" w:tplc="08090003" w:tentative="1">
+      <w:start w:val="1"/>
+      <w:numFmt w:val="bullet"/>
+      <w:lvlText w:val="o"/>
+      <w:lvlJc w:val="left"/>
+      <w:pPr>
+        <w:ind w:left="2160" w:hanging="360"/>
+      </w:pPr>
+      <w:rPr>
+        <w:rFonts w:ascii="Courier New" w:hAnsi="Courier New" w:cs="Courier New" w:hint="default"/>
+      </w:rPr>
+    </w:lvl>
+    <w:lvl w:ilvl="2" w:tplc="08090005" w:tentative="1">
+      <w:start w:val="1"/>
+      <w:numFmt w:val="bullet"/>
+      <w:lvlText w:val=""/>
+      <w:lvlJc w:val="left"/>
+      <w:pPr>
+        <w:ind w:left="2880" w:hanging="360"/>
+      </w:pPr>
+      <w:rPr>
+        <w:rFonts w:ascii="Wingdings" w:hAnsi="Wingdings" w:hint="default"/>
+      </w:rPr>
+    </w:lvl>
+    <w:lvl w:ilvl="3" w:tplc="08090001" w:tentative="1">
+      <w:start w:val="1"/>
+      <w:numFmt w:val="bullet"/>
+      <w:lvlText w:val=""/>
+      <w:lvlJc w:val="left"/>
+      <w:pPr>
+        <w:ind w:left="3600" w:hanging="360"/>
+      </w:pPr>
+      <w:rPr>
+        <w:rFonts w:ascii="Symbol" w:hAnsi="Symbol" w:hint="default"/>
+      </w:rPr>
+    </w:lvl>
+    <w:lvl w:ilvl="4" w:tplc="08090003" w:tentative="1">
+      <w:start w:val="1"/>
+      <w:numFmt w:val="bullet"/>
+      <w:lvlText w:val="o"/>
+      <w:lvlJc w:val="left"/>
+      <w:pPr>
+        <w:ind w:left="4320" w:hanging="360"/>
+      </w:pPr>
+      <w:rPr>
+        <w:rFonts w:ascii="Courier New" w:hAnsi="Courier New" w:cs="Courier New" w:hint="default"/>
+      </w:rPr>
+    </w:lvl>
+    <w:lvl w:ilvl="5" w:tplc="08090005" w:tentative="1">
+      <w:start w:val="1"/>
+      <w:numFmt w:val="bullet"/>
+      <w:lvlText w:val=""/>
+      <w:lvlJc w:val="left"/>
+      <w:pPr>
+        <w:ind w:left="5040" w:hanging="360"/>
+      </w:pPr>
+      <w:rPr>
+        <w:rFonts w:ascii="Wingdings" w:hAnsi="Wingdings" w:hint="default"/>
+      </w:rPr>
+    </w:lvl>
+    <w:lvl w:ilvl="6" w:tplc="08090001" w:tentative="1">
+      <w:start w:val="1"/>
+      <w:numFmt w:val="bullet"/>
+      <w:lvlText w:val=""/>
+      <w:lvlJc w:val="left"/>
+      <w:pPr>
+        <w:ind w:left="5760" w:hanging="360"/>
+      </w:pPr>
+      <w:rPr>
+        <w:rFonts w:ascii="Symbol" w:hAnsi="Symbol" w:hint="default"/>
+      </w:rPr>
+    </w:lvl>
+    <w:lvl w:ilvl="7" w:tplc="08090003" w:tentative="1">
+      <w:start w:val="1"/>
+      <w:numFmt w:val="bullet"/>
+      <w:lvlText w:val="o"/>
+      <w:lvlJc w:val="left"/>
+      <w:pPr>
+        <w:ind w:left="6480" w:hanging="360"/>
+      </w:pPr>
+      <w:rPr>
+        <w:rFonts w:ascii="Courier New" w:hAnsi="Courier New" w:cs="Courier New" w:hint="default"/>
+      </w:rPr>
+    </w:lvl>
+    <w:lvl w:ilvl="8" w:tplc="08090005" w:tentative="1">
+      <w:start w:val="1"/>
+      <w:numFmt w:val="bullet"/>
+      <w:lvlText w:val=""/>
+      <w:lvlJc w:val="left"/>
+      <w:pPr>
+        <w:ind w:left="7200" w:hanging="360"/>
+      </w:pPr>
+      <w:rPr>
+        <w:rFonts w:ascii="Wingdings" w:hAnsi="Wingdings" w:hint="default"/>
+      </w:rPr>
+    </w:lvl>
+  </w:abstractNum>
+  <w:abstractNum w:abstractNumId="17" w15:restartNumberingAfterBreak="0">
     <w:nsid w:val="768520E3"/>
     <w:multiLevelType w:val="hybridMultilevel"/>
     <w:tmpl w:val="A1AA7DA2"/>
@@ -2531,7 +3423,7 @@
       </w:rPr>
     </w:lvl>
   </w:abstractNum>
-  <w:abstractNum w:abstractNumId="14" w15:restartNumberingAfterBreak="0">
+  <w:abstractNum w:abstractNumId="18" w15:restartNumberingAfterBreak="0">
     <w:nsid w:val="7DF275EB"/>
     <w:multiLevelType w:val="hybridMultilevel"/>
     <w:tmpl w:val="F6D4C8BA"/>
@@ -2644,7 +3536,7 @@
       </w:rPr>
     </w:lvl>
   </w:abstractNum>
-  <w:abstractNum w:abstractNumId="15" w15:restartNumberingAfterBreak="0">
+  <w:abstractNum w:abstractNumId="19" w15:restartNumberingAfterBreak="0">
     <w:nsid w:val="7F7906A0"/>
     <w:multiLevelType w:val="hybridMultilevel"/>
     <w:tmpl w:val="8932C09C"/>
@@ -2734,52 +3626,64 @@
     </w:lvl>
   </w:abstractNum>
   <w:num w:numId="1" w16cid:durableId="795686340">
-    <w:abstractNumId w:val="10"/>
+    <w:abstractNumId w:val="11"/>
   </w:num>
   <w:num w:numId="2" w16cid:durableId="220019789">
     <w:abstractNumId w:val="1"/>
   </w:num>
   <w:num w:numId="3" w16cid:durableId="1296909425">
-    <w:abstractNumId w:val="15"/>
+    <w:abstractNumId w:val="19"/>
   </w:num>
   <w:num w:numId="4" w16cid:durableId="1857772722">
+    <w:abstractNumId w:val="5"/>
+  </w:num>
+  <w:num w:numId="5" w16cid:durableId="1263686366">
+    <w:abstractNumId w:val="10"/>
+  </w:num>
+  <w:num w:numId="6" w16cid:durableId="92865388">
+    <w:abstractNumId w:val="18"/>
+  </w:num>
+  <w:num w:numId="7" w16cid:durableId="1241133038">
+    <w:abstractNumId w:val="12"/>
+  </w:num>
+  <w:num w:numId="8" w16cid:durableId="1419862227">
+    <w:abstractNumId w:val="9"/>
+  </w:num>
+  <w:num w:numId="9" w16cid:durableId="1111121550">
+    <w:abstractNumId w:val="7"/>
+  </w:num>
+  <w:num w:numId="10" w16cid:durableId="1213614982">
+    <w:abstractNumId w:val="8"/>
+  </w:num>
+  <w:num w:numId="11" w16cid:durableId="482311834">
+    <w:abstractNumId w:val="6"/>
+  </w:num>
+  <w:num w:numId="12" w16cid:durableId="1078672887">
+    <w:abstractNumId w:val="13"/>
+  </w:num>
+  <w:num w:numId="13" w16cid:durableId="2065565809">
     <w:abstractNumId w:val="4"/>
   </w:num>
-  <w:num w:numId="5" w16cid:durableId="1263686366">
-    <w:abstractNumId w:val="9"/>
-  </w:num>
-  <w:num w:numId="6" w16cid:durableId="92865388">
-    <w:abstractNumId w:val="14"/>
-  </w:num>
-  <w:num w:numId="7" w16cid:durableId="1241133038">
-    <w:abstractNumId w:val="11"/>
-  </w:num>
-  <w:num w:numId="8" w16cid:durableId="1419862227">
-    <w:abstractNumId w:val="8"/>
-  </w:num>
-  <w:num w:numId="9" w16cid:durableId="1111121550">
-    <w:abstractNumId w:val="6"/>
-  </w:num>
-  <w:num w:numId="10" w16cid:durableId="1213614982">
-    <w:abstractNumId w:val="7"/>
-  </w:num>
-  <w:num w:numId="11" w16cid:durableId="482311834">
-    <w:abstractNumId w:val="5"/>
-  </w:num>
-  <w:num w:numId="12" w16cid:durableId="1078672887">
-    <w:abstractNumId w:val="12"/>
-  </w:num>
-  <w:num w:numId="13" w16cid:durableId="2065565809">
-    <w:abstractNumId w:val="3"/>
-  </w:num>
   <w:num w:numId="14" w16cid:durableId="395133835">
-    <w:abstractNumId w:val="13"/>
+    <w:abstractNumId w:val="17"/>
   </w:num>
   <w:num w:numId="15" w16cid:durableId="1023167907">
-    <w:abstractNumId w:val="2"/>
+    <w:abstractNumId w:val="3"/>
   </w:num>
   <w:num w:numId="16" w16cid:durableId="1670985122">
     <w:abstractNumId w:val="0"/>
+  </w:num>
+  <w:num w:numId="17" w16cid:durableId="590431292">
+    <w:abstractNumId w:val="2"/>
+  </w:num>
+  <w:num w:numId="18" w16cid:durableId="1844708434">
+    <w:abstractNumId w:val="14"/>
+  </w:num>
+  <w:num w:numId="19" w16cid:durableId="1224025860">
+    <w:abstractNumId w:val="16"/>
+  </w:num>
+  <w:num w:numId="20" w16cid:durableId="2091806264">
+    <w:abstractNumId w:val="15"/>
   </w:num>
 </w:numbering>
 </file>
@@ -3179,6 +4083,46 @@
     <w:name w:val="Normal"/>
     <w:qFormat/>
   </w:style>
+  <w:style w:type="paragraph" w:styleId="Heading2">
+    <w:name w:val="heading 2"/>
+    <w:basedOn w:val="Normal"/>
+    <w:link w:val="Heading2Char"/>
+    <w:uiPriority w:val="9"/>
+    <w:qFormat/>
+    <w:rsid w:val="001C66A6"/>
+    <w:pPr>
+      <w:spacing w:before="100" w:beforeAutospacing="1" w:after="100" w:afterAutospacing="1"/>
+      <w:outlineLvl w:val="1"/>
+    </w:pPr>
+    <w:rPr>
+      <w:rFonts w:ascii="Times New Roman" w:eastAsia="Times New Roman" w:hAnsi="Times New Roman" w:cs="Times New Roman"/>
+      <w:b/>
+      <w:bCs/>
+      <w:sz w:val="36"/>
+      <w:szCs w:val="36"/>
+      <w:lang w:eastAsia="en-GB"/>
+    </w:rPr>
+  </w:style>
+  <w:style w:type="paragraph" w:styleId="Heading3">
+    <w:name w:val="heading 3"/>
+    <w:basedOn w:val="Normal"/>
+    <w:link w:val="Heading3Char"/>
+    <w:uiPriority w:val="9"/>
+    <w:qFormat/>
+    <w:rsid w:val="001C66A6"/>
+    <w:pPr>
+      <w:spacing w:before="100" w:beforeAutospacing="1" w:after="100" w:afterAutospacing="1"/>
+      <w:outlineLvl w:val="2"/>
+    </w:pPr>
+    <w:rPr>
+      <w:rFonts w:ascii="Times New Roman" w:eastAsia="Times New Roman" w:hAnsi="Times New Roman" w:cs="Times New Roman"/>
+      <w:b/>
+      <w:bCs/>
+      <w:sz w:val="27"/>
+      <w:szCs w:val="27"/>
+      <w:lang w:eastAsia="en-GB"/>
+    </w:rPr>
+  </w:style>
   <w:style w:type="character" w:default="1" w:styleId="DefaultParagraphFont">
     <w:name w:val="Default Paragraph Font"/>
     <w:uiPriority w:val="1"/>
@@ -3237,6 +4181,62 @@
     <w:rPr>
       <w:color w:val="605E5C"/>
       <w:shd w:val="clear" w:color="auto" w:fill="E1DFDD"/>
+    </w:rPr>
+  </w:style>
+  <w:style w:type="character" w:customStyle="1" w:styleId="Heading2Char">
+    <w:name w:val="Heading 2 Char"/>
+    <w:basedOn w:val="DefaultParagraphFont"/>
+    <w:link w:val="Heading2"/>
+    <w:uiPriority w:val="9"/>
+    <w:rsid w:val="001C66A6"/>
+    <w:rPr>
+      <w:rFonts w:ascii="Times New Roman" w:eastAsia="Times New Roman" w:hAnsi="Times New Roman" w:cs="Times New Roman"/>
+      <w:b/>
+      <w:bCs/>
+      <w:sz w:val="36"/>
+      <w:szCs w:val="36"/>
+      <w:lang w:eastAsia="en-GB"/>
+    </w:rPr>
+  </w:style>
+  <w:style w:type="character" w:customStyle="1" w:styleId="Heading3Char">
+    <w:name w:val="Heading 3 Char"/>
+    <w:basedOn w:val="DefaultParagraphFont"/>
+    <w:link w:val="Heading3"/>
+    <w:uiPriority w:val="9"/>
+    <w:rsid w:val="001C66A6"/>
+    <w:rPr>
+      <w:rFonts w:ascii="Times New Roman" w:eastAsia="Times New Roman" w:hAnsi="Times New Roman" w:cs="Times New Roman"/>
+      <w:b/>
+      <w:bCs/>
+      <w:sz w:val="27"/>
+      <w:szCs w:val="27"/>
+      <w:lang w:eastAsia="en-GB"/>
+    </w:rPr>
+  </w:style>
+  <w:style w:type="paragraph" w:styleId="NormalWeb">
+    <w:name w:val="Normal (Web)"/>
+    <w:basedOn w:val="Normal"/>
+    <w:uiPriority w:val="99"/>
+    <w:semiHidden/>
+    <w:unhideWhenUsed/>
+    <w:rsid w:val="001C66A6"/>
+    <w:pPr>
+      <w:spacing w:before="100" w:beforeAutospacing="1" w:after="100" w:afterAutospacing="1"/>
+    </w:pPr>
+    <w:rPr>
+      <w:rFonts w:ascii="Times New Roman" w:eastAsia="Times New Roman" w:hAnsi="Times New Roman" w:cs="Times New Roman"/>
+      <w:lang w:eastAsia="en-GB"/>
+    </w:rPr>
+  </w:style>
+  <w:style w:type="character" w:styleId="Strong">
+    <w:name w:val="Strong"/>
+    <w:basedOn w:val="DefaultParagraphFont"/>
+    <w:uiPriority w:val="22"/>
+    <w:qFormat/>
+    <w:rsid w:val="001C66A6"/>
+    <w:rPr>
+      <w:b/>
+      <w:bCs/>
     </w:rPr>
   </w:style>
 </w:styles>

</xml_diff>

<commit_message>
Updated docs for product of arrary except self
</commit_message>
<xml_diff>
--- a/Medium/Product-of-Array-Except-Self/Problem.docx
+++ b/Medium/Product-of-Array-Except-Self/Problem.docx
@@ -522,6 +522,138 @@
         <w:t>Another loop for calc product of remaining elements</w:t>
       </w:r>
     </w:p>
+    <w:p/>
+    <w:p>
+      <w:pPr>
+        <w:rPr>
+          <w:b/>
+          <w:bCs/>
+        </w:rPr>
+      </w:pPr>
+      <w:r>
+        <w:rPr>
+          <w:b/>
+          <w:bCs/>
+        </w:rPr>
+        <w:t>2</w:t>
+      </w:r>
+      <w:r>
+        <w:rPr>
+          <w:b/>
+          <w:bCs/>
+        </w:rPr>
+        <w:t>.</w:t>
+      </w:r>
+      <w:r>
+        <w:rPr>
+          <w:b/>
+          <w:bCs/>
+        </w:rPr>
+        <w:t>Brutforce:</w:t>
+      </w:r>
+    </w:p>
+    <w:p>
+      <w:pPr>
+        <w:rPr>
+          <w:b/>
+          <w:bCs/>
+        </w:rPr>
+      </w:pPr>
+      <w:r>
+        <w:rPr>
+          <w:b/>
+          <w:bCs/>
+        </w:rPr>
+        <w:t xml:space="preserve">If we have only </w:t>
+      </w:r>
+      <w:proofErr w:type="spellStart"/>
+      <w:r>
+        <w:rPr>
+          <w:b/>
+          <w:bCs/>
+        </w:rPr>
+        <w:t>non negative</w:t>
+      </w:r>
+      <w:proofErr w:type="spellEnd"/>
+      <w:r>
+        <w:rPr>
+          <w:b/>
+          <w:bCs/>
+        </w:rPr>
+        <w:t xml:space="preserve"> and </w:t>
+      </w:r>
+      <w:proofErr w:type="spellStart"/>
+      <w:r>
+        <w:rPr>
+          <w:b/>
+          <w:bCs/>
+        </w:rPr>
+        <w:t>non zero</w:t>
+      </w:r>
+      <w:proofErr w:type="spellEnd"/>
+      <w:r>
+        <w:rPr>
+          <w:b/>
+          <w:bCs/>
+        </w:rPr>
+        <w:t xml:space="preserve"> numbers then we can go this approach</w:t>
+      </w:r>
+    </w:p>
+    <w:p>
+      <w:pPr>
+        <w:rPr>
+          <w:b/>
+          <w:bCs/>
+        </w:rPr>
+      </w:pPr>
+      <w:r>
+        <w:rPr>
+          <w:b/>
+          <w:bCs/>
+        </w:rPr>
+        <w:t>Time- O(n)</w:t>
+      </w:r>
+    </w:p>
+    <w:p>
+      <w:pPr>
+        <w:rPr>
+          <w:b/>
+          <w:bCs/>
+        </w:rPr>
+      </w:pPr>
+      <w:r>
+        <w:rPr>
+          <w:b/>
+          <w:bCs/>
+        </w:rPr>
+        <w:t>Space- O(1)</w:t>
+      </w:r>
+    </w:p>
+    <w:p/>
+    <w:p>
+      <w:pPr>
+        <w:pStyle w:val="ListParagraph"/>
+        <w:numPr>
+          <w:ilvl w:val="0"/>
+          <w:numId w:val="21"/>
+        </w:numPr>
+      </w:pPr>
+      <w:r>
+        <w:t>One loop for finding total elements product</w:t>
+      </w:r>
+    </w:p>
+    <w:p>
+      <w:pPr>
+        <w:pStyle w:val="ListParagraph"/>
+        <w:numPr>
+          <w:ilvl w:val="0"/>
+          <w:numId w:val="21"/>
+        </w:numPr>
+      </w:pPr>
+      <w:r>
+        <w:t>If want product for the current element except itself, then we will remove that element from the product by dividing that number.</w:t>
+      </w:r>
+    </w:p>
     <w:p>
       <w:pPr>
         <w:pStyle w:val="ListParagraph"/>
@@ -546,7 +678,7 @@
           <w:b/>
           <w:bCs/>
         </w:rPr>
-        <w:t>2</w:t>
+        <w:t>3</w:t>
       </w:r>
       <w:r>
         <w:rPr>
@@ -685,7 +817,6 @@
         </w:numPr>
       </w:pPr>
       <w:r>
-        <w:lastRenderedPageBreak/>
         <w:t xml:space="preserve">We will construct the </w:t>
       </w:r>
       <w:proofErr w:type="spellStart"/>
@@ -724,41 +855,11 @@
       </w:pPr>
       <w:proofErr w:type="spellStart"/>
       <w:r>
-        <w:t>P</w:t>
-      </w:r>
-      <w:r>
-        <w:t>ostfix</w:t>
-      </w:r>
-      <w:r>
-        <w:t>_prod</w:t>
+        <w:t>Postfix_prod</w:t>
       </w:r>
       <w:proofErr w:type="spellEnd"/>
       <w:r>
-        <w:t xml:space="preserve"> = [</w:t>
-      </w:r>
-      <w:r>
-        <w:t>24</w:t>
-      </w:r>
-      <w:r>
-        <w:t xml:space="preserve">, </w:t>
-      </w:r>
-      <w:r>
-        <w:t>24</w:t>
-      </w:r>
-      <w:r>
-        <w:t>,</w:t>
-      </w:r>
-      <w:r>
-        <w:t>12</w:t>
-      </w:r>
-      <w:r>
-        <w:t>,</w:t>
-      </w:r>
-      <w:r>
-        <w:t>4</w:t>
-      </w:r>
-      <w:r>
-        <w:t>]</w:t>
+        <w:t xml:space="preserve"> = [24, 24,12,4]</w:t>
       </w:r>
     </w:p>
     <w:p>
@@ -811,23 +912,11 @@
       </w:r>
       <w:proofErr w:type="spellStart"/>
       <w:r>
-        <w:t>p</w:t>
-      </w:r>
-      <w:r>
-        <w:t>ost</w:t>
-      </w:r>
-      <w:r>
-        <w:t>fix_prod</w:t>
+        <w:t>postfix_prod</w:t>
       </w:r>
       <w:proofErr w:type="spellEnd"/>
       <w:r>
-        <w:t xml:space="preserve">, it will have </w:t>
-      </w:r>
-      <w:r>
-        <w:t>post</w:t>
-      </w:r>
-      <w:r>
-        <w:t xml:space="preserve"> elements product(including the current position element)</w:t>
+        <w:t>, it will have post elements product(including the current position element)</w:t>
       </w:r>
     </w:p>
     <w:p>
@@ -872,7 +961,7 @@
           <w:b/>
           <w:bCs/>
         </w:rPr>
-        <w:t>3</w:t>
+        <w:t>4</w:t>
       </w:r>
       <w:r>
         <w:rPr>
@@ -916,28 +1005,7 @@
           <w:b/>
           <w:bCs/>
         </w:rPr>
-        <w:t>Space- O(</w:t>
-      </w:r>
-      <w:r>
-        <w:rPr>
-          <w:b/>
-          <w:bCs/>
-        </w:rPr>
-        <w:t>1</w:t>
-      </w:r>
-      <w:r>
-        <w:rPr>
-          <w:b/>
-          <w:bCs/>
-        </w:rPr>
-        <w:t>)</w:t>
-      </w:r>
-      <w:r>
-        <w:rPr>
-          <w:b/>
-          <w:bCs/>
-        </w:rPr>
-        <w:t xml:space="preserve"> -&gt; Generally output result will not be considered as extra space</w:t>
+        <w:t>Space- O(1) -&gt; Generally output result will not be considered as extra space</w:t>
       </w:r>
     </w:p>
     <w:p>
@@ -2674,6 +2742,119 @@
     </w:lvl>
   </w:abstractNum>
   <w:abstractNum w:abstractNumId="12" w15:restartNumberingAfterBreak="0">
+    <w:nsid w:val="6789414D"/>
+    <w:multiLevelType w:val="hybridMultilevel"/>
+    <w:tmpl w:val="E7B8FEFE"/>
+    <w:lvl w:ilvl="0" w:tplc="08090001">
+      <w:start w:val="1"/>
+      <w:numFmt w:val="bullet"/>
+      <w:lvlText w:val=""/>
+      <w:lvlJc w:val="left"/>
+      <w:pPr>
+        <w:ind w:left="720" w:hanging="360"/>
+      </w:pPr>
+      <w:rPr>
+        <w:rFonts w:ascii="Symbol" w:hAnsi="Symbol" w:hint="default"/>
+      </w:rPr>
+    </w:lvl>
+    <w:lvl w:ilvl="1" w:tplc="08090003" w:tentative="1">
+      <w:start w:val="1"/>
+      <w:numFmt w:val="bullet"/>
+      <w:lvlText w:val="o"/>
+      <w:lvlJc w:val="left"/>
+      <w:pPr>
+        <w:ind w:left="1440" w:hanging="360"/>
+      </w:pPr>
+      <w:rPr>
+        <w:rFonts w:ascii="Courier New" w:hAnsi="Courier New" w:cs="Courier New" w:hint="default"/>
+      </w:rPr>
+    </w:lvl>
+    <w:lvl w:ilvl="2" w:tplc="08090005" w:tentative="1">
+      <w:start w:val="1"/>
+      <w:numFmt w:val="bullet"/>
+      <w:lvlText w:val=""/>
+      <w:lvlJc w:val="left"/>
+      <w:pPr>
+        <w:ind w:left="2160" w:hanging="360"/>
+      </w:pPr>
+      <w:rPr>
+        <w:rFonts w:ascii="Wingdings" w:hAnsi="Wingdings" w:hint="default"/>
+      </w:rPr>
+    </w:lvl>
+    <w:lvl w:ilvl="3" w:tplc="08090001" w:tentative="1">
+      <w:start w:val="1"/>
+      <w:numFmt w:val="bullet"/>
+      <w:lvlText w:val=""/>
+      <w:lvlJc w:val="left"/>
+      <w:pPr>
+        <w:ind w:left="2880" w:hanging="360"/>
+      </w:pPr>
+      <w:rPr>
+        <w:rFonts w:ascii="Symbol" w:hAnsi="Symbol" w:hint="default"/>
+      </w:rPr>
+    </w:lvl>
+    <w:lvl w:ilvl="4" w:tplc="08090003" w:tentative="1">
+      <w:start w:val="1"/>
+      <w:numFmt w:val="bullet"/>
+      <w:lvlText w:val="o"/>
+      <w:lvlJc w:val="left"/>
+      <w:pPr>
+        <w:ind w:left="3600" w:hanging="360"/>
+      </w:pPr>
+      <w:rPr>
+        <w:rFonts w:ascii="Courier New" w:hAnsi="Courier New" w:cs="Courier New" w:hint="default"/>
+      </w:rPr>
+    </w:lvl>
+    <w:lvl w:ilvl="5" w:tplc="08090005" w:tentative="1">
+      <w:start w:val="1"/>
+      <w:numFmt w:val="bullet"/>
+      <w:lvlText w:val=""/>
+      <w:lvlJc w:val="left"/>
+      <w:pPr>
+        <w:ind w:left="4320" w:hanging="360"/>
+      </w:pPr>
+      <w:rPr>
+        <w:rFonts w:ascii="Wingdings" w:hAnsi="Wingdings" w:hint="default"/>
+      </w:rPr>
+    </w:lvl>
+    <w:lvl w:ilvl="6" w:tplc="08090001" w:tentative="1">
+      <w:start w:val="1"/>
+      <w:numFmt w:val="bullet"/>
+      <w:lvlText w:val=""/>
+      <w:lvlJc w:val="left"/>
+      <w:pPr>
+        <w:ind w:left="5040" w:hanging="360"/>
+      </w:pPr>
+      <w:rPr>
+        <w:rFonts w:ascii="Symbol" w:hAnsi="Symbol" w:hint="default"/>
+      </w:rPr>
+    </w:lvl>
+    <w:lvl w:ilvl="7" w:tplc="08090003" w:tentative="1">
+      <w:start w:val="1"/>
+      <w:numFmt w:val="bullet"/>
+      <w:lvlText w:val="o"/>
+      <w:lvlJc w:val="left"/>
+      <w:pPr>
+        <w:ind w:left="5760" w:hanging="360"/>
+      </w:pPr>
+      <w:rPr>
+        <w:rFonts w:ascii="Courier New" w:hAnsi="Courier New" w:cs="Courier New" w:hint="default"/>
+      </w:rPr>
+    </w:lvl>
+    <w:lvl w:ilvl="8" w:tplc="08090005" w:tentative="1">
+      <w:start w:val="1"/>
+      <w:numFmt w:val="bullet"/>
+      <w:lvlText w:val=""/>
+      <w:lvlJc w:val="left"/>
+      <w:pPr>
+        <w:ind w:left="6480" w:hanging="360"/>
+      </w:pPr>
+      <w:rPr>
+        <w:rFonts w:ascii="Wingdings" w:hAnsi="Wingdings" w:hint="default"/>
+      </w:rPr>
+    </w:lvl>
+  </w:abstractNum>
+  <w:abstractNum w:abstractNumId="13" w15:restartNumberingAfterBreak="0">
     <w:nsid w:val="6A603B59"/>
     <w:multiLevelType w:val="hybridMultilevel"/>
     <w:tmpl w:val="EDDA6DF8"/>
@@ -2786,7 +2967,7 @@
       </w:rPr>
     </w:lvl>
   </w:abstractNum>
-  <w:abstractNum w:abstractNumId="13" w15:restartNumberingAfterBreak="0">
+  <w:abstractNum w:abstractNumId="14" w15:restartNumberingAfterBreak="0">
     <w:nsid w:val="72BE3A2E"/>
     <w:multiLevelType w:val="multilevel"/>
     <w:tmpl w:val="7DC0B6CC"/>
@@ -2935,7 +3116,7 @@
       </w:rPr>
     </w:lvl>
   </w:abstractNum>
-  <w:abstractNum w:abstractNumId="14" w15:restartNumberingAfterBreak="0">
+  <w:abstractNum w:abstractNumId="15" w15:restartNumberingAfterBreak="0">
     <w:nsid w:val="74151596"/>
     <w:multiLevelType w:val="hybridMultilevel"/>
     <w:tmpl w:val="846487FA"/>
@@ -3048,7 +3229,7 @@
       </w:rPr>
     </w:lvl>
   </w:abstractNum>
-  <w:abstractNum w:abstractNumId="15" w15:restartNumberingAfterBreak="0">
+  <w:abstractNum w:abstractNumId="16" w15:restartNumberingAfterBreak="0">
     <w:nsid w:val="750B703D"/>
     <w:multiLevelType w:val="multilevel"/>
     <w:tmpl w:val="336E63BA"/>
@@ -3197,7 +3378,7 @@
       </w:rPr>
     </w:lvl>
   </w:abstractNum>
-  <w:abstractNum w:abstractNumId="16" w15:restartNumberingAfterBreak="0">
+  <w:abstractNum w:abstractNumId="17" w15:restartNumberingAfterBreak="0">
     <w:nsid w:val="7655793B"/>
     <w:multiLevelType w:val="hybridMultilevel"/>
     <w:tmpl w:val="37EE37EC"/>
@@ -3310,7 +3491,7 @@
       </w:rPr>
     </w:lvl>
   </w:abstractNum>
-  <w:abstractNum w:abstractNumId="17" w15:restartNumberingAfterBreak="0">
+  <w:abstractNum w:abstractNumId="18" w15:restartNumberingAfterBreak="0">
     <w:nsid w:val="768520E3"/>
     <w:multiLevelType w:val="hybridMultilevel"/>
     <w:tmpl w:val="A1AA7DA2"/>
@@ -3423,7 +3604,7 @@
       </w:rPr>
     </w:lvl>
   </w:abstractNum>
-  <w:abstractNum w:abstractNumId="18" w15:restartNumberingAfterBreak="0">
+  <w:abstractNum w:abstractNumId="19" w15:restartNumberingAfterBreak="0">
     <w:nsid w:val="7DF275EB"/>
     <w:multiLevelType w:val="hybridMultilevel"/>
     <w:tmpl w:val="F6D4C8BA"/>
@@ -3536,7 +3717,7 @@
       </w:rPr>
     </w:lvl>
   </w:abstractNum>
-  <w:abstractNum w:abstractNumId="19" w15:restartNumberingAfterBreak="0">
+  <w:abstractNum w:abstractNumId="20" w15:restartNumberingAfterBreak="0">
     <w:nsid w:val="7F7906A0"/>
     <w:multiLevelType w:val="hybridMultilevel"/>
     <w:tmpl w:val="8932C09C"/>
@@ -3632,7 +3813,7 @@
     <w:abstractNumId w:val="1"/>
   </w:num>
   <w:num w:numId="3" w16cid:durableId="1296909425">
-    <w:abstractNumId w:val="19"/>
+    <w:abstractNumId w:val="20"/>
   </w:num>
   <w:num w:numId="4" w16cid:durableId="1857772722">
     <w:abstractNumId w:val="5"/>
@@ -3641,10 +3822,10 @@
     <w:abstractNumId w:val="10"/>
   </w:num>
   <w:num w:numId="6" w16cid:durableId="92865388">
-    <w:abstractNumId w:val="18"/>
+    <w:abstractNumId w:val="19"/>
   </w:num>
   <w:num w:numId="7" w16cid:durableId="1241133038">
-    <w:abstractNumId w:val="12"/>
+    <w:abstractNumId w:val="13"/>
   </w:num>
   <w:num w:numId="8" w16cid:durableId="1419862227">
     <w:abstractNumId w:val="9"/>
@@ -3659,13 +3840,13 @@
     <w:abstractNumId w:val="6"/>
   </w:num>
   <w:num w:numId="12" w16cid:durableId="1078672887">
-    <w:abstractNumId w:val="13"/>
+    <w:abstractNumId w:val="14"/>
   </w:num>
   <w:num w:numId="13" w16cid:durableId="2065565809">
     <w:abstractNumId w:val="4"/>
   </w:num>
   <w:num w:numId="14" w16cid:durableId="395133835">
-    <w:abstractNumId w:val="17"/>
+    <w:abstractNumId w:val="18"/>
   </w:num>
   <w:num w:numId="15" w16cid:durableId="1023167907">
     <w:abstractNumId w:val="3"/>
@@ -3677,13 +3858,16 @@
     <w:abstractNumId w:val="2"/>
   </w:num>
   <w:num w:numId="18" w16cid:durableId="1844708434">
-    <w:abstractNumId w:val="14"/>
+    <w:abstractNumId w:val="15"/>
   </w:num>
   <w:num w:numId="19" w16cid:durableId="1224025860">
+    <w:abstractNumId w:val="17"/>
+  </w:num>
+  <w:num w:numId="20" w16cid:durableId="2091806264">
     <w:abstractNumId w:val="16"/>
   </w:num>
-  <w:num w:numId="20" w16cid:durableId="2091806264">
-    <w:abstractNumId w:val="15"/>
+  <w:num w:numId="21" w16cid:durableId="1166440798">
+    <w:abstractNumId w:val="12"/>
   </w:num>
 </w:numbering>
 </file>
@@ -4126,6 +4310,7 @@
   <w:style w:type="character" w:default="1" w:styleId="DefaultParagraphFont">
     <w:name w:val="Default Paragraph Font"/>
     <w:uiPriority w:val="1"/>
+    <w:semiHidden/>
     <w:unhideWhenUsed/>
   </w:style>
   <w:style w:type="table" w:default="1" w:styleId="TableNormal">

</xml_diff>

<commit_message>
Modified docs of product of arrary except itself
</commit_message>
<xml_diff>
--- a/Medium/Product-of-Array-Except-Self/Problem.docx
+++ b/Medium/Product-of-Array-Except-Self/Problem.docx
@@ -535,14 +535,7 @@
           <w:b/>
           <w:bCs/>
         </w:rPr>
-        <w:t>2</w:t>
-      </w:r>
-      <w:r>
-        <w:rPr>
-          <w:b/>
-          <w:bCs/>
-        </w:rPr>
-        <w:t>.</w:t>
+        <w:t>2.</w:t>
       </w:r>
       <w:r>
         <w:rPr>
@@ -1076,6 +1069,15 @@
         <w:t>After this at any index, we will have product of previous elements and postfix elements product</w:t>
       </w:r>
     </w:p>
+    <w:p/>
+    <w:p>
+      <w:pPr>
+        <w:rPr>
+          <w:b/>
+          <w:bCs/>
+        </w:rPr>
+      </w:pPr>
+    </w:p>
     <w:p>
       <w:pPr>
         <w:spacing w:before="100" w:beforeAutospacing="1" w:after="100" w:afterAutospacing="1"/>
@@ -1183,6 +1185,94 @@
         </w:rPr>
         <w:t>right-side info</w:t>
       </w:r>
+    </w:p>
+    <w:p>
+      <w:pPr>
+        <w:spacing w:before="100" w:beforeAutospacing="1" w:after="100" w:afterAutospacing="1"/>
+        <w:rPr>
+          <w:rFonts w:ascii="Times New Roman" w:eastAsia="Times New Roman" w:hAnsi="Times New Roman" w:cs="Times New Roman"/>
+          <w:lang w:eastAsia="en-GB"/>
+        </w:rPr>
+      </w:pPr>
+    </w:p>
+    <w:p>
+      <w:pPr>
+        <w:rPr>
+          <w:b/>
+          <w:bCs/>
+        </w:rPr>
+      </w:pPr>
+      <w:r>
+        <w:rPr>
+          <w:b/>
+          <w:bCs/>
+        </w:rPr>
+        <w:lastRenderedPageBreak/>
+        <w:t>Real World Application:</w:t>
+      </w:r>
+    </w:p>
+    <w:p>
+      <w:pPr>
+        <w:rPr>
+          <w:b/>
+          <w:bCs/>
+        </w:rPr>
+      </w:pPr>
+    </w:p>
+    <w:p>
+      <w:pPr>
+        <w:rPr>
+          <w:rFonts w:ascii="Times New Roman" w:eastAsia="Times New Roman" w:hAnsi="Times New Roman" w:cs="Times New Roman"/>
+          <w:lang w:eastAsia="en-GB"/>
+        </w:rPr>
+      </w:pPr>
+      <w:r>
+        <w:rPr>
+          <w:rFonts w:ascii="Times New Roman" w:eastAsia="Times New Roman" w:hAnsi="Times New Roman" w:cs="Times New Roman"/>
+          <w:lang w:eastAsia="en-GB"/>
+        </w:rPr>
+        <w:t>In a microservices-based application, we can use this to calculate the overall system uptime if any one service goes down.</w:t>
+      </w:r>
+    </w:p>
+    <w:p>
+      <w:pPr>
+        <w:spacing w:before="100" w:beforeAutospacing="1" w:after="100" w:afterAutospacing="1"/>
+        <w:rPr>
+          <w:rFonts w:ascii="Times New Roman" w:eastAsia="Times New Roman" w:hAnsi="Times New Roman" w:cs="Times New Roman"/>
+          <w:lang w:eastAsia="en-GB"/>
+        </w:rPr>
+      </w:pPr>
+      <w:r>
+        <w:rPr>
+          <w:rFonts w:ascii="Times New Roman" w:eastAsia="Times New Roman" w:hAnsi="Times New Roman" w:cs="Times New Roman"/>
+          <w:lang w:eastAsia="en-GB"/>
+        </w:rPr>
+        <w:t xml:space="preserve">Or </w:t>
+      </w:r>
+    </w:p>
+    <w:p>
+      <w:pPr>
+        <w:rPr>
+          <w:rFonts w:ascii="Times New Roman" w:eastAsia="Times New Roman" w:hAnsi="Times New Roman" w:cs="Times New Roman"/>
+          <w:lang w:eastAsia="en-GB"/>
+        </w:rPr>
+      </w:pPr>
+      <w:r>
+        <w:rPr>
+          <w:rFonts w:ascii="Times New Roman" w:eastAsia="Times New Roman" w:hAnsi="Times New Roman" w:cs="Times New Roman"/>
+          <w:lang w:eastAsia="en-GB"/>
+        </w:rPr>
+        <w:t>By excluding one service at a time, we can measure how its failure affects the total application uptime.</w:t>
+      </w:r>
+    </w:p>
+    <w:p>
+      <w:pPr>
+        <w:spacing w:before="100" w:beforeAutospacing="1" w:after="100" w:afterAutospacing="1"/>
+        <w:rPr>
+          <w:rFonts w:ascii="Times New Roman" w:eastAsia="Times New Roman" w:hAnsi="Times New Roman" w:cs="Times New Roman"/>
+          <w:lang w:eastAsia="en-GB"/>
+        </w:rPr>
+      </w:pPr>
     </w:p>
     <w:p/>
     <w:p/>

</xml_diff>